<commit_message>
seting tolerance parameter / writing
</commit_message>
<xml_diff>
--- a/text/appendix/Appendix-2d-data_preparation_blending.docx
+++ b/text/appendix/Appendix-2d-data_preparation_blending.docx
@@ -1,19 +1,20 @@
 
 <file path=word/document.xml><?xml version="1.0" encoding="utf-8"?>
-<w:document xmlns:wpc="http://schemas.microsoft.com/office/word/2010/wordprocessingCanvas" xmlns:cx="http://schemas.microsoft.com/office/drawing/2014/chartex" xmlns:cx1="http://schemas.microsoft.com/office/drawing/2015/9/8/chartex" xmlns:cx2="http://schemas.microsoft.com/office/drawing/2015/10/21/chartex" xmlns:cx3="http://schemas.microsoft.com/office/drawing/2016/5/9/chartex" xmlns:cx4="http://schemas.microsoft.com/office/drawing/2016/5/10/chartex" xmlns:cx5="http://schemas.microsoft.com/office/drawing/2016/5/11/chartex" xmlns:cx6="http://schemas.microsoft.com/office/drawing/2016/5/12/chartex" xmlns:cx7="http://schemas.microsoft.com/office/drawing/2016/5/13/chartex" xmlns:cx8="http://schemas.microsoft.com/office/drawing/2016/5/14/chartex" xmlns:mc="http://schemas.openxmlformats.org/markup-compatibility/2006" xmlns:aink="http://schemas.microsoft.com/office/drawing/2016/ink" xmlns:am3d="http://schemas.microsoft.com/office/drawing/2017/model3d" xmlns:o="urn:schemas-microsoft-com:office:office" xmlns:r="http://schemas.openxmlformats.org/officeDocument/2006/relationships" xmlns:m="http://schemas.openxmlformats.org/officeDocument/2006/math" xmlns:v="urn:schemas-microsoft-com:vml" xmlns:wp14="http://schemas.microsoft.com/office/word/2010/wordprocessingDrawing" xmlns:wp="http://schemas.openxmlformats.org/drawingml/2006/wordprocessingDrawing" xmlns:w10="urn:schemas-microsoft-com:office:word" xmlns:w="http://schemas.openxmlformats.org/wordprocessingml/2006/main" xmlns:w14="http://schemas.microsoft.com/office/word/2010/wordml" xmlns:w15="http://schemas.microsoft.com/office/word/2012/wordml" xmlns:w16cid="http://schemas.microsoft.com/office/word/2016/wordml/cid" xmlns:w16se="http://schemas.microsoft.com/office/word/2015/wordml/symex" xmlns:wpg="http://schemas.microsoft.com/office/word/2010/wordprocessingGroup" xmlns:wpi="http://schemas.microsoft.com/office/word/2010/wordprocessingInk" xmlns:wne="http://schemas.microsoft.com/office/word/2006/wordml" xmlns:wps="http://schemas.microsoft.com/office/word/2010/wordprocessingShape" mc:Ignorable="w14 w15 w16se w16cid wp14">
+<w:document xmlns:o="urn:schemas-microsoft-com:office:office" xmlns:r="http://schemas.openxmlformats.org/officeDocument/2006/relationships" xmlns:v="urn:schemas-microsoft-com:vml" xmlns:w="http://schemas.openxmlformats.org/wordprocessingml/2006/main" xmlns:w10="urn:schemas-microsoft-com:office:word" xmlns:wp="http://schemas.openxmlformats.org/drawingml/2006/wordprocessingDrawing" xmlns:wps="http://schemas.microsoft.com/office/word/2010/wordprocessingShape" xmlns:wpg="http://schemas.microsoft.com/office/word/2010/wordprocessingGroup" xmlns:mc="http://schemas.openxmlformats.org/markup-compatibility/2006" xmlns:wp14="http://schemas.microsoft.com/office/word/2010/wordprocessingDrawing" xmlns:w14="http://schemas.microsoft.com/office/word/2010/wordml" mc:Ignorable="w14 wp14">
   <w:body>
     <w:p>
       <w:pPr>
-        <w:rPr>
-          <w:rFonts w:asciiTheme="minorHAnsi" w:hAnsiTheme="minorHAnsi" w:cstheme="minorHAnsi"/>
-          <w:sz w:val="22"/>
-          <w:szCs w:val="22"/>
-          <w:lang w:val="en-US"/>
-        </w:rPr>
-      </w:pPr>
-      <w:r>
-        <w:rPr>
-          <w:rFonts w:asciiTheme="minorHAnsi" w:hAnsiTheme="minorHAnsi" w:cstheme="minorHAnsi"/>
+        <w:pStyle w:val="Normal"/>
+        <w:rPr>
+          <w:rFonts w:ascii="Calibri" w:hAnsi="Calibri"/>
+          <w:sz w:val="22"/>
+          <w:szCs w:val="22"/>
+          <w:lang w:val="en-US"/>
+        </w:rPr>
+      </w:pPr>
+      <w:r>
+        <w:rPr>
+          <w:rFonts w:cs="Calibri" w:ascii="Calibri" w:hAnsi="Calibri" w:asciiTheme="minorHAnsi" w:cstheme="minorHAnsi" w:hAnsiTheme="minorHAnsi"/>
           <w:sz w:val="22"/>
           <w:szCs w:val="22"/>
           <w:lang w:val="en-US"/>
@@ -23,26 +24,36 @@
     </w:p>
     <w:p>
       <w:pPr>
-        <w:rPr>
-          <w:rFonts w:asciiTheme="minorHAnsi" w:hAnsiTheme="minorHAnsi" w:cstheme="minorHAnsi"/>
-          <w:sz w:val="22"/>
-          <w:szCs w:val="22"/>
-          <w:lang w:val="en-US"/>
-        </w:rPr>
-      </w:pPr>
-    </w:p>
-    <w:p>
-      <w:pPr>
-        <w:rPr>
-          <w:rFonts w:asciiTheme="minorHAnsi" w:hAnsiTheme="minorHAnsi" w:cstheme="minorHAnsi"/>
-          <w:sz w:val="22"/>
-          <w:szCs w:val="22"/>
-          <w:lang w:val="en-US"/>
-        </w:rPr>
-      </w:pPr>
-      <w:r>
-        <w:rPr>
-          <w:rFonts w:asciiTheme="minorHAnsi" w:hAnsiTheme="minorHAnsi" w:cstheme="minorHAnsi"/>
+        <w:pStyle w:val="Normal"/>
+        <w:rPr>
+          <w:rFonts w:ascii="Calibri" w:hAnsi="Calibri" w:cs="Calibri" w:asciiTheme="minorHAnsi" w:cstheme="minorHAnsi" w:hAnsiTheme="minorHAnsi"/>
+          <w:sz w:val="22"/>
+          <w:szCs w:val="22"/>
+          <w:lang w:val="en-US"/>
+        </w:rPr>
+      </w:pPr>
+      <w:r>
+        <w:rPr>
+          <w:rFonts w:cs="Calibri" w:cstheme="minorHAnsi" w:ascii="Calibri" w:hAnsi="Calibri"/>
+          <w:sz w:val="22"/>
+          <w:szCs w:val="22"/>
+          <w:lang w:val="en-US"/>
+        </w:rPr>
+      </w:r>
+    </w:p>
+    <w:p>
+      <w:pPr>
+        <w:pStyle w:val="Normal"/>
+        <w:rPr>
+          <w:rFonts w:ascii="Calibri" w:hAnsi="Calibri"/>
+          <w:sz w:val="22"/>
+          <w:szCs w:val="22"/>
+          <w:lang w:val="en-US"/>
+        </w:rPr>
+      </w:pPr>
+      <w:r>
+        <w:rPr>
+          <w:rFonts w:cs="Calibri" w:ascii="Calibri" w:hAnsi="Calibri" w:asciiTheme="minorHAnsi" w:cstheme="minorHAnsi" w:hAnsiTheme="minorHAnsi"/>
           <w:sz w:val="22"/>
           <w:szCs w:val="22"/>
           <w:lang w:val="en-US"/>
@@ -52,36 +63,137 @@
     </w:p>
     <w:p>
       <w:pPr>
-        <w:rPr>
-          <w:rFonts w:asciiTheme="minorHAnsi" w:hAnsiTheme="minorHAnsi" w:cstheme="minorHAnsi"/>
-          <w:sz w:val="22"/>
-          <w:szCs w:val="22"/>
-          <w:lang w:val="en-US"/>
-        </w:rPr>
-      </w:pPr>
-    </w:p>
-    <w:p>
-      <w:pPr>
-        <w:rPr>
-          <w:rFonts w:asciiTheme="minorHAnsi" w:hAnsiTheme="minorHAnsi" w:cstheme="minorHAnsi"/>
-          <w:sz w:val="22"/>
-          <w:szCs w:val="22"/>
-          <w:lang w:val="en-US"/>
-        </w:rPr>
-      </w:pPr>
-    </w:p>
-    <w:p>
-      <w:pPr>
-        <w:rPr>
-          <w:rFonts w:asciiTheme="minorHAnsi" w:hAnsiTheme="minorHAnsi" w:cstheme="minorHAnsi"/>
-          <w:sz w:val="22"/>
-          <w:szCs w:val="22"/>
-          <w:lang w:val="en-US"/>
-        </w:rPr>
-      </w:pPr>
-      <w:r>
-        <w:rPr>
-          <w:rFonts w:asciiTheme="minorHAnsi" w:hAnsiTheme="minorHAnsi" w:cstheme="minorHAnsi"/>
+        <w:pStyle w:val="Normal"/>
+        <w:numPr>
+          <w:ilvl w:val="0"/>
+          <w:numId w:val="1"/>
+        </w:numPr>
+        <w:rPr>
+          <w:rFonts w:ascii="Calibri" w:hAnsi="Calibri" w:cs="Calibri" w:asciiTheme="minorHAnsi" w:cstheme="minorHAnsi" w:hAnsiTheme="minorHAnsi"/>
+          <w:sz w:val="22"/>
+          <w:szCs w:val="22"/>
+          <w:lang w:val="en-US"/>
+        </w:rPr>
+      </w:pPr>
+      <w:r>
+        <w:rPr>
+          <w:rFonts w:cs="Calibri" w:cstheme="minorHAnsi" w:ascii="Calibri" w:hAnsi="Calibri"/>
+          <w:sz w:val="22"/>
+          <w:szCs w:val="22"/>
+          <w:lang w:val="en-US"/>
+        </w:rPr>
+        <w:t>After all data was acquired, and all necessary data cleaning, filtering and conversion steps have been carried out, we need to bring the data together.</w:t>
+      </w:r>
+    </w:p>
+    <w:p>
+      <w:pPr>
+        <w:pStyle w:val="Normal"/>
+        <w:numPr>
+          <w:ilvl w:val="0"/>
+          <w:numId w:val="1"/>
+        </w:numPr>
+        <w:rPr>
+          <w:rFonts w:ascii="Calibri" w:hAnsi="Calibri" w:cs="Calibri" w:asciiTheme="minorHAnsi" w:cstheme="minorHAnsi" w:hAnsiTheme="minorHAnsi"/>
+          <w:sz w:val="22"/>
+          <w:szCs w:val="22"/>
+          <w:lang w:val="en-US"/>
+        </w:rPr>
+      </w:pPr>
+      <w:r>
+        <w:rPr>
+          <w:rFonts w:cs="Calibri" w:cstheme="minorHAnsi" w:ascii="Calibri" w:hAnsi="Calibri"/>
+          <w:sz w:val="22"/>
+          <w:szCs w:val="22"/>
+          <w:lang w:val="en-US"/>
+        </w:rPr>
+        <w:t>For the creation of the Detour Index (DI) and Local Significance (LS) indices, we need to produce one dataset that contains all network information and one dataset that contains the residential building and park entry points.</w:t>
+      </w:r>
+    </w:p>
+    <w:p>
+      <w:pPr>
+        <w:pStyle w:val="Normal"/>
+        <w:numPr>
+          <w:ilvl w:val="0"/>
+          <w:numId w:val="1"/>
+        </w:numPr>
+        <w:rPr>
+          <w:rFonts w:ascii="Calibri" w:hAnsi="Calibri" w:cs="Calibri" w:asciiTheme="minorHAnsi" w:cstheme="minorHAnsi" w:hAnsiTheme="minorHAnsi"/>
+          <w:sz w:val="22"/>
+          <w:szCs w:val="22"/>
+          <w:lang w:val="en-US"/>
+        </w:rPr>
+      </w:pPr>
+      <w:r>
+        <w:rPr>
+          <w:rFonts w:cs="Calibri" w:cstheme="minorHAnsi" w:ascii="Calibri" w:hAnsi="Calibri"/>
+          <w:sz w:val="22"/>
+          <w:szCs w:val="22"/>
+          <w:lang w:val="en-US"/>
+        </w:rPr>
+        <w:t>Additionally, these two datasets have to be harmonized to enable routing operations that are necessary for index creation.</w:t>
+      </w:r>
+    </w:p>
+    <w:p>
+      <w:pPr>
+        <w:pStyle w:val="Normal"/>
+        <w:numPr>
+          <w:ilvl w:val="0"/>
+          <w:numId w:val="1"/>
+        </w:numPr>
+        <w:rPr>
+          <w:rFonts w:ascii="Calibri" w:hAnsi="Calibri" w:cs="Calibri" w:asciiTheme="minorHAnsi" w:cstheme="minorHAnsi" w:hAnsiTheme="minorHAnsi"/>
+          <w:sz w:val="22"/>
+          <w:szCs w:val="22"/>
+          <w:lang w:val="en-US"/>
+        </w:rPr>
+      </w:pPr>
+      <w:r>
+        <w:rPr>
+          <w:rFonts w:cs="Calibri" w:cstheme="minorHAnsi" w:ascii="Calibri" w:hAnsi="Calibri"/>
+          <w:sz w:val="22"/>
+          <w:szCs w:val="22"/>
+          <w:lang w:val="en-US"/>
+        </w:rPr>
+        <w:t>We carry out these task during the network blending workflow.</w:t>
+      </w:r>
+    </w:p>
+    <w:p>
+      <w:pPr>
+        <w:pStyle w:val="Normal"/>
+        <w:numPr>
+          <w:ilvl w:val="0"/>
+          <w:numId w:val="0"/>
+        </w:numPr>
+        <w:ind w:start="720" w:hanging="0"/>
+        <w:rPr>
+          <w:rFonts w:ascii="Calibri" w:hAnsi="Calibri" w:cs="Calibri" w:asciiTheme="minorHAnsi" w:cstheme="minorHAnsi" w:hAnsiTheme="minorHAnsi"/>
+          <w:sz w:val="22"/>
+          <w:szCs w:val="22"/>
+          <w:lang w:val="en-US"/>
+        </w:rPr>
+      </w:pPr>
+      <w:r>
+        <w:rPr>
+          <w:rFonts w:cs="Calibri" w:cstheme="minorHAnsi" w:ascii="Calibri" w:hAnsi="Calibri"/>
+          <w:sz w:val="22"/>
+          <w:szCs w:val="22"/>
+          <w:lang w:val="en-US"/>
+        </w:rPr>
+      </w:r>
+    </w:p>
+    <w:p>
+      <w:pPr>
+        <w:pStyle w:val="Normal"/>
+        <w:rPr>
+          <w:rFonts w:ascii="Calibri" w:hAnsi="Calibri"/>
+          <w:sz w:val="22"/>
+          <w:szCs w:val="22"/>
+          <w:lang w:val="en-US"/>
+        </w:rPr>
+      </w:pPr>
+      <w:r>
+        <w:rPr>
+          <w:rFonts w:cs="Calibri" w:ascii="Calibri" w:hAnsi="Calibri" w:asciiTheme="minorHAnsi" w:cstheme="minorHAnsi" w:hAnsiTheme="minorHAnsi"/>
           <w:sz w:val="22"/>
           <w:szCs w:val="22"/>
           <w:lang w:val="en-US"/>
@@ -91,38 +203,571 @@
     </w:p>
     <w:p>
       <w:pPr>
-        <w:rPr>
-          <w:rFonts w:asciiTheme="minorHAnsi" w:hAnsiTheme="minorHAnsi" w:cstheme="minorHAnsi"/>
-          <w:sz w:val="22"/>
-          <w:szCs w:val="22"/>
-          <w:lang w:val="en-US"/>
-        </w:rPr>
-      </w:pPr>
-    </w:p>
-    <w:p>
-      <w:pPr>
-        <w:rPr>
-          <w:rFonts w:asciiTheme="minorHAnsi" w:hAnsiTheme="minorHAnsi" w:cstheme="minorHAnsi"/>
-          <w:sz w:val="22"/>
-          <w:szCs w:val="22"/>
-          <w:lang w:val="en-US"/>
-        </w:rPr>
-      </w:pPr>
+        <w:pStyle w:val="Normal"/>
+        <w:numPr>
+          <w:ilvl w:val="0"/>
+          <w:numId w:val="2"/>
+        </w:numPr>
+        <w:rPr>
+          <w:rFonts w:ascii="Calibri" w:hAnsi="Calibri" w:cs="Calibri" w:asciiTheme="minorHAnsi" w:cstheme="minorHAnsi" w:hAnsiTheme="minorHAnsi"/>
+          <w:sz w:val="22"/>
+          <w:szCs w:val="22"/>
+          <w:lang w:val="en-US"/>
+        </w:rPr>
+      </w:pPr>
+      <w:r>
+        <w:rPr>
+          <w:rFonts w:cs="Calibri" w:cstheme="minorHAnsi" w:ascii="Calibri" w:hAnsi="Calibri"/>
+          <w:sz w:val="22"/>
+          <w:szCs w:val="22"/>
+          <w:lang w:val="en-US"/>
+        </w:rPr>
+        <w:t>To calculate the DI and LS indices, we require on the one hand information on the locations of the residential buildings and green space entry points.</w:t>
+      </w:r>
+    </w:p>
+    <w:p>
+      <w:pPr>
+        <w:pStyle w:val="Normal"/>
+        <w:numPr>
+          <w:ilvl w:val="0"/>
+          <w:numId w:val="2"/>
+        </w:numPr>
+        <w:rPr>
+          <w:rFonts w:ascii="Calibri" w:hAnsi="Calibri" w:cs="Calibri" w:asciiTheme="minorHAnsi" w:cstheme="minorHAnsi" w:hAnsiTheme="minorHAnsi"/>
+          <w:sz w:val="22"/>
+          <w:szCs w:val="22"/>
+          <w:lang w:val="en-US"/>
+        </w:rPr>
+      </w:pPr>
+      <w:r>
+        <w:rPr>
+          <w:rFonts w:cs="Calibri" w:cstheme="minorHAnsi" w:ascii="Calibri" w:hAnsi="Calibri"/>
+          <w:sz w:val="22"/>
+          <w:szCs w:val="22"/>
+          <w:lang w:val="en-US"/>
+        </w:rPr>
+        <w:t>One the other hand we need a network that connects the two.</w:t>
+      </w:r>
+    </w:p>
+    <w:p>
+      <w:pPr>
+        <w:pStyle w:val="Normal"/>
+        <w:numPr>
+          <w:ilvl w:val="0"/>
+          <w:numId w:val="2"/>
+        </w:numPr>
+        <w:rPr>
+          <w:rFonts w:ascii="Calibri" w:hAnsi="Calibri" w:cs="Calibri" w:asciiTheme="minorHAnsi" w:cstheme="minorHAnsi" w:hAnsiTheme="minorHAnsi"/>
+          <w:sz w:val="22"/>
+          <w:szCs w:val="22"/>
+          <w:lang w:val="en-US"/>
+        </w:rPr>
+      </w:pPr>
+      <w:r>
+        <w:rPr>
+          <w:rFonts w:cs="Calibri" w:cstheme="minorHAnsi" w:ascii="Calibri" w:hAnsi="Calibri"/>
+          <w:sz w:val="22"/>
+          <w:szCs w:val="22"/>
+          <w:lang w:val="en-US"/>
+        </w:rPr>
+        <w:t>In the previous data preparation steps, we have carried out all tasks to acquire and process these data.</w:t>
+      </w:r>
+    </w:p>
+    <w:p>
+      <w:pPr>
+        <w:pStyle w:val="Normal"/>
+        <w:numPr>
+          <w:ilvl w:val="0"/>
+          <w:numId w:val="2"/>
+        </w:numPr>
+        <w:rPr>
+          <w:rFonts w:ascii="Calibri" w:hAnsi="Calibri" w:cs="Calibri" w:asciiTheme="minorHAnsi" w:cstheme="minorHAnsi" w:hAnsiTheme="minorHAnsi"/>
+          <w:sz w:val="22"/>
+          <w:szCs w:val="22"/>
+          <w:lang w:val="en-US"/>
+        </w:rPr>
+      </w:pPr>
+      <w:r>
+        <w:rPr>
+          <w:rFonts w:cs="Calibri" w:cstheme="minorHAnsi" w:ascii="Calibri" w:hAnsi="Calibri"/>
+          <w:sz w:val="22"/>
+          <w:szCs w:val="22"/>
+          <w:lang w:val="en-US"/>
+        </w:rPr>
+        <w:t>Yet, we have three individual datasets that have no connections whatsoever.</w:t>
+      </w:r>
+    </w:p>
+    <w:p>
+      <w:pPr>
+        <w:pStyle w:val="Normal"/>
+        <w:numPr>
+          <w:ilvl w:val="0"/>
+          <w:numId w:val="2"/>
+        </w:numPr>
+        <w:rPr>
+          <w:rFonts w:ascii="Calibri" w:hAnsi="Calibri" w:cs="Calibri" w:asciiTheme="minorHAnsi" w:cstheme="minorHAnsi" w:hAnsiTheme="minorHAnsi"/>
+          <w:sz w:val="22"/>
+          <w:szCs w:val="22"/>
+          <w:lang w:val="en-US"/>
+        </w:rPr>
+      </w:pPr>
+      <w:r>
+        <w:rPr>
+          <w:rFonts w:cs="Calibri" w:cstheme="minorHAnsi" w:ascii="Calibri" w:hAnsi="Calibri"/>
+          <w:sz w:val="22"/>
+          <w:szCs w:val="22"/>
+          <w:lang w:val="en-US"/>
+        </w:rPr>
+        <w:t xml:space="preserve">The network structure that we use for out analysis consists of edges and nodes. </w:t>
+      </w:r>
+    </w:p>
+    <w:p>
+      <w:pPr>
+        <w:pStyle w:val="Normal"/>
+        <w:numPr>
+          <w:ilvl w:val="0"/>
+          <w:numId w:val="2"/>
+        </w:numPr>
+        <w:rPr>
+          <w:rFonts w:ascii="Calibri" w:hAnsi="Calibri" w:cs="Calibri" w:asciiTheme="minorHAnsi" w:cstheme="minorHAnsi" w:hAnsiTheme="minorHAnsi"/>
+          <w:sz w:val="22"/>
+          <w:szCs w:val="22"/>
+          <w:lang w:val="en-US"/>
+        </w:rPr>
+      </w:pPr>
+      <w:r>
+        <w:rPr>
+          <w:rFonts w:cs="Calibri" w:cstheme="minorHAnsi" w:ascii="Calibri" w:hAnsi="Calibri"/>
+          <w:sz w:val="22"/>
+          <w:szCs w:val="22"/>
+          <w:lang w:val="en-US"/>
+        </w:rPr>
+        <w:t>Each edge is a line that connects a start and an end node.</w:t>
+      </w:r>
+    </w:p>
+    <w:p>
+      <w:pPr>
+        <w:pStyle w:val="Normal"/>
+        <w:numPr>
+          <w:ilvl w:val="0"/>
+          <w:numId w:val="2"/>
+        </w:numPr>
+        <w:rPr>
+          <w:rFonts w:ascii="Calibri" w:hAnsi="Calibri" w:cs="Calibri" w:asciiTheme="minorHAnsi" w:cstheme="minorHAnsi" w:hAnsiTheme="minorHAnsi"/>
+          <w:sz w:val="22"/>
+          <w:szCs w:val="22"/>
+          <w:lang w:val="en-US"/>
+        </w:rPr>
+      </w:pPr>
+      <w:r>
+        <w:rPr>
+          <w:rFonts w:cs="Calibri" w:cstheme="minorHAnsi" w:ascii="Calibri" w:hAnsi="Calibri"/>
+          <w:sz w:val="22"/>
+          <w:szCs w:val="22"/>
+          <w:lang w:val="en-US"/>
+        </w:rPr>
+        <w:t>A node can have several edges emerging from it.</w:t>
+      </w:r>
+    </w:p>
+    <w:p>
+      <w:pPr>
+        <w:pStyle w:val="Normal"/>
+        <w:numPr>
+          <w:ilvl w:val="0"/>
+          <w:numId w:val="2"/>
+        </w:numPr>
+        <w:rPr>
+          <w:rFonts w:ascii="Calibri" w:hAnsi="Calibri" w:cs="Calibri" w:asciiTheme="minorHAnsi" w:cstheme="minorHAnsi" w:hAnsiTheme="minorHAnsi"/>
+          <w:sz w:val="22"/>
+          <w:szCs w:val="22"/>
+          <w:lang w:val="en-US"/>
+        </w:rPr>
+      </w:pPr>
+      <w:r>
+        <w:rPr>
+          <w:rFonts w:cs="Calibri" w:cstheme="minorHAnsi" w:ascii="Calibri" w:hAnsi="Calibri"/>
+          <w:sz w:val="22"/>
+          <w:szCs w:val="22"/>
+          <w:lang w:val="en-US"/>
+        </w:rPr>
+        <w:t>Two edges are connected, if they share the same node.</w:t>
+      </w:r>
+    </w:p>
+    <w:p>
+      <w:pPr>
+        <w:pStyle w:val="Normal"/>
+        <w:numPr>
+          <w:ilvl w:val="0"/>
+          <w:numId w:val="2"/>
+        </w:numPr>
+        <w:rPr>
+          <w:rFonts w:ascii="Calibri" w:hAnsi="Calibri" w:cs="Calibri" w:asciiTheme="minorHAnsi" w:cstheme="minorHAnsi" w:hAnsiTheme="minorHAnsi"/>
+          <w:sz w:val="22"/>
+          <w:szCs w:val="22"/>
+          <w:lang w:val="en-US"/>
+        </w:rPr>
+      </w:pPr>
+      <w:r>
+        <w:rPr>
+          <w:rFonts w:cs="Calibri" w:cstheme="minorHAnsi" w:ascii="Calibri" w:hAnsi="Calibri"/>
+          <w:sz w:val="22"/>
+          <w:szCs w:val="22"/>
+          <w:lang w:val="en-US"/>
+        </w:rPr>
+        <w:t>Each node will be given an index number in addition to its coordinates.</w:t>
+      </w:r>
+    </w:p>
+    <w:p>
+      <w:pPr>
+        <w:pStyle w:val="Normal"/>
+        <w:numPr>
+          <w:ilvl w:val="0"/>
+          <w:numId w:val="2"/>
+        </w:numPr>
+        <w:rPr>
+          <w:rFonts w:ascii="Calibri" w:hAnsi="Calibri" w:cs="Calibri" w:asciiTheme="minorHAnsi" w:cstheme="minorHAnsi" w:hAnsiTheme="minorHAnsi"/>
+          <w:sz w:val="22"/>
+          <w:szCs w:val="22"/>
+          <w:lang w:val="en-US"/>
+        </w:rPr>
+      </w:pPr>
+      <w:r>
+        <w:rPr>
+          <w:rFonts w:cs="Calibri" w:cstheme="minorHAnsi" w:ascii="Calibri" w:hAnsi="Calibri"/>
+          <w:sz w:val="22"/>
+          <w:szCs w:val="22"/>
+          <w:lang w:val="en-US"/>
+        </w:rPr>
+        <w:t xml:space="preserve">In turn, an edge will receive the index numbers of its start and end nodes. </w:t>
+      </w:r>
+    </w:p>
+    <w:p>
+      <w:pPr>
+        <w:pStyle w:val="Normal"/>
+        <w:numPr>
+          <w:ilvl w:val="0"/>
+          <w:numId w:val="2"/>
+        </w:numPr>
+        <w:rPr>
+          <w:rFonts w:ascii="Calibri" w:hAnsi="Calibri" w:cs="Calibri" w:asciiTheme="minorHAnsi" w:cstheme="minorHAnsi" w:hAnsiTheme="minorHAnsi"/>
+          <w:sz w:val="22"/>
+          <w:szCs w:val="22"/>
+          <w:lang w:val="en-US"/>
+        </w:rPr>
+      </w:pPr>
+      <w:r>
+        <w:rPr>
+          <w:rFonts w:cs="Calibri" w:cstheme="minorHAnsi" w:ascii="Calibri" w:hAnsi="Calibri"/>
+          <w:sz w:val="22"/>
+          <w:szCs w:val="22"/>
+          <w:lang w:val="en-US"/>
+        </w:rPr>
+        <w:t xml:space="preserve">Consequently, to facilitate network analysis with the data that we have acquired and prepared so far, we need to </w:t>
+      </w:r>
+      <w:r>
+        <w:rPr>
+          <w:rFonts w:cs="Calibri" w:cstheme="minorHAnsi" w:ascii="Calibri" w:hAnsi="Calibri"/>
+          <w:i w:val="false"/>
+          <w:iCs w:val="false"/>
+          <w:sz w:val="22"/>
+          <w:szCs w:val="22"/>
+          <w:lang w:val="en-US"/>
+        </w:rPr>
+        <w:t>integrate</w:t>
+      </w:r>
+      <w:r>
+        <w:rPr>
+          <w:rFonts w:cs="Calibri" w:cstheme="minorHAnsi" w:ascii="Calibri" w:hAnsi="Calibri"/>
+          <w:sz w:val="22"/>
+          <w:szCs w:val="22"/>
+          <w:lang w:val="en-US"/>
+        </w:rPr>
+        <w:t xml:space="preserve"> the entry points of the residential buildings and the green spaces into the network.</w:t>
+      </w:r>
+    </w:p>
+    <w:p>
+      <w:pPr>
+        <w:pStyle w:val="Normal"/>
+        <w:numPr>
+          <w:ilvl w:val="0"/>
+          <w:numId w:val="2"/>
+        </w:numPr>
+        <w:rPr>
+          <w:rFonts w:ascii="Calibri" w:hAnsi="Calibri" w:cs="Calibri" w:asciiTheme="minorHAnsi" w:cstheme="minorHAnsi" w:hAnsiTheme="minorHAnsi"/>
+          <w:sz w:val="22"/>
+          <w:szCs w:val="22"/>
+          <w:lang w:val="en-US"/>
+        </w:rPr>
+      </w:pPr>
+      <w:r>
+        <w:rPr>
+          <w:rFonts w:cs="Calibri" w:cstheme="minorHAnsi" w:ascii="Calibri" w:hAnsi="Calibri"/>
+          <w:sz w:val="22"/>
+          <w:szCs w:val="22"/>
+          <w:lang w:val="en-US"/>
+        </w:rPr>
+        <w:t>Each line of the network data will be an edge in the network structure with nodes representing the starting and ending points.</w:t>
+      </w:r>
+    </w:p>
+    <w:p>
+      <w:pPr>
+        <w:pStyle w:val="Normal"/>
+        <w:numPr>
+          <w:ilvl w:val="0"/>
+          <w:numId w:val="2"/>
+        </w:numPr>
+        <w:rPr>
+          <w:rFonts w:ascii="Calibri" w:hAnsi="Calibri" w:cs="Calibri" w:asciiTheme="minorHAnsi" w:cstheme="minorHAnsi" w:hAnsiTheme="minorHAnsi"/>
+          <w:sz w:val="22"/>
+          <w:szCs w:val="22"/>
+          <w:lang w:val="en-US"/>
+        </w:rPr>
+      </w:pPr>
+      <w:r>
+        <w:rPr>
+          <w:rFonts w:cs="Calibri" w:cstheme="minorHAnsi" w:ascii="Calibri" w:hAnsi="Calibri"/>
+          <w:sz w:val="22"/>
+          <w:szCs w:val="22"/>
+          <w:lang w:val="en-US"/>
+        </w:rPr>
+        <w:t>Additionally, the building or green space entry points that have no relation to the network yet have to become nodes in the network structure, as well.</w:t>
+      </w:r>
+    </w:p>
+    <w:p>
+      <w:pPr>
+        <w:pStyle w:val="Normal"/>
+        <w:numPr>
+          <w:ilvl w:val="0"/>
+          <w:numId w:val="2"/>
+        </w:numPr>
+        <w:rPr>
+          <w:rFonts w:ascii="Calibri" w:hAnsi="Calibri" w:cs="Calibri" w:asciiTheme="minorHAnsi" w:cstheme="minorHAnsi" w:hAnsiTheme="minorHAnsi"/>
+          <w:sz w:val="22"/>
+          <w:szCs w:val="22"/>
+          <w:lang w:val="en-US"/>
+        </w:rPr>
+      </w:pPr>
+      <w:r>
+        <w:rPr>
+          <w:rFonts w:cs="Calibri" w:cstheme="minorHAnsi" w:ascii="Calibri" w:hAnsi="Calibri"/>
+          <w:sz w:val="22"/>
+          <w:szCs w:val="22"/>
+          <w:lang w:val="en-US"/>
+        </w:rPr>
+        <w:t>To integrate buildings and green space entry points into the network, for every point we have to i.) find the nearest point on the closest network edge, ii.) split the edge at that location and iii.) add a new node to the network.</w:t>
+      </w:r>
+    </w:p>
+    <w:p>
+      <w:pPr>
+        <w:pStyle w:val="Normal"/>
+        <w:numPr>
+          <w:ilvl w:val="0"/>
+          <w:numId w:val="2"/>
+        </w:numPr>
+        <w:rPr>
+          <w:rFonts w:ascii="Calibri" w:hAnsi="Calibri" w:cs="Calibri" w:asciiTheme="minorHAnsi" w:cstheme="minorHAnsi" w:hAnsiTheme="minorHAnsi"/>
+          <w:sz w:val="22"/>
+          <w:szCs w:val="22"/>
+          <w:lang w:val="en-US"/>
+        </w:rPr>
+      </w:pPr>
+      <w:r>
+        <w:rPr>
+          <w:rFonts w:cs="Calibri" w:cstheme="minorHAnsi" w:ascii="Calibri" w:hAnsi="Calibri"/>
+          <w:sz w:val="22"/>
+          <w:szCs w:val="22"/>
+          <w:lang w:val="en-US"/>
+        </w:rPr>
+        <w:t>The newly created node will receive all information from the original point and the index numbers of both, nodes and edges will be updated.</w:t>
+      </w:r>
+    </w:p>
+    <w:p>
+      <w:pPr>
+        <w:pStyle w:val="Normal"/>
+        <w:numPr>
+          <w:ilvl w:val="0"/>
+          <w:numId w:val="2"/>
+        </w:numPr>
+        <w:rPr>
+          <w:rFonts w:ascii="Calibri" w:hAnsi="Calibri" w:cs="Calibri" w:asciiTheme="minorHAnsi" w:cstheme="minorHAnsi" w:hAnsiTheme="minorHAnsi"/>
+          <w:sz w:val="22"/>
+          <w:szCs w:val="22"/>
+          <w:lang w:val="en-US"/>
+        </w:rPr>
+      </w:pPr>
+      <w:r>
+        <w:rPr>
+          <w:rFonts w:cs="Calibri" w:cstheme="minorHAnsi" w:ascii="Calibri" w:hAnsi="Calibri"/>
+          <w:sz w:val="22"/>
+          <w:szCs w:val="22"/>
+          <w:lang w:val="en-US"/>
+        </w:rPr>
+        <w:t xml:space="preserve">The creators of the R package </w:t>
+      </w:r>
+      <w:r>
+        <w:rPr>
+          <w:rFonts w:cs="Calibri" w:cstheme="minorHAnsi" w:ascii="Calibri" w:hAnsi="Calibri"/>
+          <w:i/>
+          <w:iCs/>
+          <w:sz w:val="22"/>
+          <w:szCs w:val="22"/>
+          <w:lang w:val="en-US"/>
+        </w:rPr>
+        <w:t>sf_networks</w:t>
+      </w:r>
+      <w:r>
+        <w:rPr>
+          <w:rFonts w:cs="Calibri" w:cstheme="minorHAnsi" w:ascii="Calibri" w:hAnsi="Calibri"/>
+          <w:sz w:val="22"/>
+          <w:szCs w:val="22"/>
+          <w:lang w:val="en-US"/>
+        </w:rPr>
+        <w:t xml:space="preserve"> utilize for this process the metaphor of throwing the data into a blender and mixing them together.</w:t>
+      </w:r>
+    </w:p>
+    <w:p>
+      <w:pPr>
+        <w:pStyle w:val="Normal"/>
+        <w:numPr>
+          <w:ilvl w:val="0"/>
+          <w:numId w:val="2"/>
+        </w:numPr>
+        <w:rPr>
+          <w:rFonts w:ascii="Calibri" w:hAnsi="Calibri" w:cs="Calibri" w:asciiTheme="minorHAnsi" w:cstheme="minorHAnsi" w:hAnsiTheme="minorHAnsi"/>
+          <w:sz w:val="22"/>
+          <w:szCs w:val="22"/>
+          <w:lang w:val="en-US"/>
+        </w:rPr>
+      </w:pPr>
+      <w:r>
+        <w:rPr>
+          <w:rFonts w:cs="Calibri" w:cstheme="minorHAnsi" w:ascii="Calibri" w:hAnsi="Calibri"/>
+          <w:sz w:val="22"/>
+          <w:szCs w:val="22"/>
+          <w:lang w:val="en-US"/>
+        </w:rPr>
+        <w:t xml:space="preserve">For blending points into a network, they have developed the </w:t>
+      </w:r>
+      <w:r>
+        <w:rPr>
+          <w:rFonts w:cs="Calibri" w:cstheme="minorHAnsi" w:ascii="Calibri" w:hAnsi="Calibri"/>
+          <w:i/>
+          <w:iCs/>
+          <w:sz w:val="22"/>
+          <w:szCs w:val="22"/>
+          <w:lang w:val="en-US"/>
+        </w:rPr>
+        <w:t>s</w:t>
+      </w:r>
+      <w:r>
+        <w:rPr>
+          <w:rFonts w:cs="Calibri" w:cstheme="minorHAnsi" w:ascii="Calibri" w:hAnsi="Calibri"/>
+          <w:i/>
+          <w:iCs/>
+          <w:sz w:val="22"/>
+          <w:szCs w:val="22"/>
+          <w:lang w:val="en-US"/>
+        </w:rPr>
+        <w:t>t</w:t>
+      </w:r>
+      <w:r>
+        <w:rPr>
+          <w:rFonts w:cs="Calibri" w:cstheme="minorHAnsi" w:ascii="Calibri" w:hAnsi="Calibri"/>
+          <w:i/>
+          <w:iCs/>
+          <w:sz w:val="22"/>
+          <w:szCs w:val="22"/>
+          <w:lang w:val="en-US"/>
+        </w:rPr>
+        <w:t xml:space="preserve">_network_blend </w:t>
+      </w:r>
+      <w:r>
+        <w:rPr>
+          <w:rFonts w:cs="Calibri" w:cstheme="minorHAnsi" w:ascii="Calibri" w:hAnsi="Calibri"/>
+          <w:sz w:val="22"/>
+          <w:szCs w:val="22"/>
+          <w:lang w:val="en-US"/>
+        </w:rPr>
+        <w:t>function.</w:t>
+      </w:r>
+    </w:p>
+    <w:p>
+      <w:pPr>
+        <w:pStyle w:val="Normal"/>
+        <w:numPr>
+          <w:ilvl w:val="0"/>
+          <w:numId w:val="2"/>
+        </w:numPr>
+        <w:rPr>
+          <w:rFonts w:ascii="Calibri" w:hAnsi="Calibri" w:cs="Calibri" w:asciiTheme="minorHAnsi" w:cstheme="minorHAnsi" w:hAnsiTheme="minorHAnsi"/>
+          <w:sz w:val="22"/>
+          <w:szCs w:val="22"/>
+          <w:lang w:val="en-US"/>
+        </w:rPr>
+      </w:pPr>
+      <w:r>
+        <w:rPr>
+          <w:rFonts w:cs="Calibri" w:cstheme="minorHAnsi" w:ascii="Calibri" w:hAnsi="Calibri"/>
+          <w:sz w:val="22"/>
+          <w:szCs w:val="22"/>
+          <w:lang w:val="en-US"/>
+        </w:rPr>
+        <w:t>In our network blending workflow, we rely on the s</w:t>
+      </w:r>
+      <w:r>
+        <w:rPr>
+          <w:rFonts w:cs="Calibri" w:cstheme="minorHAnsi" w:ascii="Calibri" w:hAnsi="Calibri"/>
+          <w:sz w:val="22"/>
+          <w:szCs w:val="22"/>
+          <w:lang w:val="en-US"/>
+        </w:rPr>
+        <w:t>t</w:t>
+      </w:r>
+      <w:r>
+        <w:rPr>
+          <w:rFonts w:cs="Calibri" w:cstheme="minorHAnsi" w:ascii="Calibri" w:hAnsi="Calibri"/>
+          <w:sz w:val="22"/>
+          <w:szCs w:val="22"/>
+          <w:lang w:val="en-US"/>
+        </w:rPr>
+        <w:t>_network_blend, as well as other functions from the sf_networks package.</w:t>
+      </w:r>
+    </w:p>
+    <w:p>
+      <w:pPr>
+        <w:pStyle w:val="Normal"/>
+        <w:rPr>
+          <w:rFonts w:ascii="Calibri" w:hAnsi="Calibri" w:cs="Calibri" w:asciiTheme="minorHAnsi" w:cstheme="minorHAnsi" w:hAnsiTheme="minorHAnsi"/>
+          <w:sz w:val="22"/>
+          <w:szCs w:val="22"/>
+          <w:lang w:val="en-US"/>
+        </w:rPr>
+      </w:pPr>
+      <w:r>
+        <w:rPr>
+          <w:rFonts w:cs="Calibri" w:cstheme="minorHAnsi" w:ascii="Calibri" w:hAnsi="Calibri"/>
+          <w:sz w:val="22"/>
+          <w:szCs w:val="22"/>
+          <w:lang w:val="en-US"/>
+        </w:rPr>
+      </w:r>
       <w:bookmarkStart w:id="0" w:name="_GoBack"/>
-      <w:bookmarkEnd w:id="0"/>
-    </w:p>
-    <w:p>
-      <w:pPr>
-        <w:rPr>
-          <w:rFonts w:asciiTheme="minorHAnsi" w:hAnsiTheme="minorHAnsi" w:cstheme="minorHAnsi"/>
-          <w:sz w:val="22"/>
-          <w:szCs w:val="22"/>
-          <w:lang w:val="en-US"/>
-        </w:rPr>
-      </w:pPr>
-      <w:r>
-        <w:rPr>
-          <w:rFonts w:asciiTheme="minorHAnsi" w:hAnsiTheme="minorHAnsi" w:cstheme="minorHAnsi"/>
+      <w:bookmarkStart w:id="1" w:name="_GoBack"/>
+      <w:bookmarkEnd w:id="1"/>
+    </w:p>
+    <w:p>
+      <w:pPr>
+        <w:pStyle w:val="Normal"/>
+        <w:rPr>
+          <w:rFonts w:ascii="Calibri" w:hAnsi="Calibri"/>
+          <w:sz w:val="22"/>
+          <w:szCs w:val="22"/>
+          <w:lang w:val="en-US"/>
+        </w:rPr>
+      </w:pPr>
+      <w:r>
+        <w:rPr>
+          <w:rFonts w:cs="Calibri" w:ascii="Calibri" w:hAnsi="Calibri" w:asciiTheme="minorHAnsi" w:cstheme="minorHAnsi" w:hAnsiTheme="minorHAnsi"/>
           <w:sz w:val="22"/>
           <w:szCs w:val="22"/>
           <w:lang w:val="en-US"/>
@@ -130,22 +775,1377 @@
         <w:t>Functionality</w:t>
       </w:r>
     </w:p>
+    <w:p>
+      <w:pPr>
+        <w:pStyle w:val="Normal"/>
+        <w:numPr>
+          <w:ilvl w:val="0"/>
+          <w:numId w:val="3"/>
+        </w:numPr>
+        <w:rPr>
+          <w:rFonts w:ascii="Calibri" w:hAnsi="Calibri"/>
+          <w:sz w:val="22"/>
+          <w:szCs w:val="22"/>
+          <w:lang w:val="en-US"/>
+        </w:rPr>
+      </w:pPr>
+      <w:r>
+        <w:rPr>
+          <w:rFonts w:ascii="Calibri" w:hAnsi="Calibri"/>
+          <w:sz w:val="22"/>
+          <w:szCs w:val="22"/>
+          <w:lang w:val="en-US"/>
+        </w:rPr>
+        <w:t xml:space="preserve">We have bundled the steps necessary to execute the network blending process in the </w:t>
+      </w:r>
+      <w:r>
+        <w:rPr>
+          <w:rFonts w:ascii="Calibri" w:hAnsi="Calibri"/>
+          <w:i/>
+          <w:iCs/>
+          <w:sz w:val="22"/>
+          <w:szCs w:val="22"/>
+          <w:lang w:val="en-US"/>
+        </w:rPr>
+        <w:t>networkBlend</w:t>
+      </w:r>
+      <w:r>
+        <w:rPr>
+          <w:rFonts w:ascii="Calibri" w:hAnsi="Calibri"/>
+          <w:sz w:val="22"/>
+          <w:szCs w:val="22"/>
+          <w:lang w:val="en-US"/>
+        </w:rPr>
+        <w:t xml:space="preserve"> function.</w:t>
+      </w:r>
+    </w:p>
+    <w:p>
+      <w:pPr>
+        <w:pStyle w:val="Normal"/>
+        <w:numPr>
+          <w:ilvl w:val="0"/>
+          <w:numId w:val="3"/>
+        </w:numPr>
+        <w:rPr>
+          <w:rFonts w:ascii="Calibri" w:hAnsi="Calibri"/>
+          <w:sz w:val="22"/>
+          <w:szCs w:val="22"/>
+          <w:lang w:val="en-US"/>
+        </w:rPr>
+      </w:pPr>
+      <w:r>
+        <w:rPr>
+          <w:rFonts w:ascii="Calibri" w:hAnsi="Calibri"/>
+          <w:sz w:val="22"/>
+          <w:szCs w:val="22"/>
+          <w:lang w:val="en-US"/>
+        </w:rPr>
+        <w:t>The networkBlend function takes as input i.) the city code of the target city, ii.) an input directory containing the layer with the city boundaries, and iii.) the output directory of the previous data preparation steps containing the network data, the residential building entry points and the green space entry points.</w:t>
+      </w:r>
+    </w:p>
+    <w:p>
+      <w:pPr>
+        <w:pStyle w:val="Normal"/>
+        <w:numPr>
+          <w:ilvl w:val="0"/>
+          <w:numId w:val="3"/>
+        </w:numPr>
+        <w:rPr>
+          <w:rFonts w:ascii="Calibri" w:hAnsi="Calibri"/>
+          <w:sz w:val="22"/>
+          <w:szCs w:val="22"/>
+          <w:lang w:val="en-US"/>
+        </w:rPr>
+      </w:pPr>
+      <w:r>
+        <w:rPr>
+          <w:rFonts w:ascii="Calibri" w:hAnsi="Calibri"/>
+          <w:sz w:val="22"/>
+          <w:szCs w:val="22"/>
+          <w:lang w:val="en-US"/>
+        </w:rPr>
+        <w:t>The output directory will be used for storing the results of the network blending process as well.</w:t>
+      </w:r>
+    </w:p>
+    <w:p>
+      <w:pPr>
+        <w:pStyle w:val="Normal"/>
+        <w:numPr>
+          <w:ilvl w:val="0"/>
+          <w:numId w:val="3"/>
+        </w:numPr>
+        <w:rPr>
+          <w:rFonts w:ascii="Calibri" w:hAnsi="Calibri"/>
+          <w:sz w:val="22"/>
+          <w:szCs w:val="22"/>
+          <w:lang w:val="en-US"/>
+        </w:rPr>
+      </w:pPr>
+      <w:r>
+        <w:rPr>
+          <w:rFonts w:ascii="Calibri" w:hAnsi="Calibri"/>
+          <w:sz w:val="22"/>
+          <w:szCs w:val="22"/>
+          <w:lang w:val="en-US"/>
+        </w:rPr>
+        <w:t>The individual paths to the layers containing the output of the previous data preparation steps will be created automatically based on the output directory.</w:t>
+      </w:r>
+    </w:p>
+    <w:p>
+      <w:pPr>
+        <w:pStyle w:val="Normal"/>
+        <w:numPr>
+          <w:ilvl w:val="0"/>
+          <w:numId w:val="3"/>
+        </w:numPr>
+        <w:rPr>
+          <w:rFonts w:ascii="Calibri" w:hAnsi="Calibri"/>
+          <w:sz w:val="22"/>
+          <w:szCs w:val="22"/>
+          <w:lang w:val="en-US"/>
+        </w:rPr>
+      </w:pPr>
+      <w:r>
+        <w:rPr>
+          <w:rFonts w:ascii="Calibri" w:hAnsi="Calibri"/>
+          <w:sz w:val="22"/>
+          <w:szCs w:val="22"/>
+          <w:lang w:val="en-US"/>
+        </w:rPr>
+        <w:t>If desired, the paths can be set manually as well.</w:t>
+      </w:r>
+    </w:p>
+    <w:p>
+      <w:pPr>
+        <w:pStyle w:val="Normal"/>
+        <w:numPr>
+          <w:ilvl w:val="0"/>
+          <w:numId w:val="3"/>
+        </w:numPr>
+        <w:rPr>
+          <w:rFonts w:ascii="Calibri" w:hAnsi="Calibri"/>
+          <w:sz w:val="22"/>
+          <w:szCs w:val="22"/>
+          <w:lang w:val="en-US"/>
+        </w:rPr>
+      </w:pPr>
+      <w:r>
+        <w:rPr>
+          <w:rFonts w:ascii="Calibri" w:hAnsi="Calibri"/>
+          <w:sz w:val="22"/>
+          <w:szCs w:val="22"/>
+          <w:lang w:val="en-US"/>
+        </w:rPr>
+        <w:t xml:space="preserve">During the network blending process, we will follow the steps a.) dividing the data into grid cells, b.) snapping and blending the green space and residential building points data into the network, and </w:t>
+      </w:r>
+      <w:r>
+        <w:rPr>
+          <w:rFonts w:ascii="Calibri" w:hAnsi="Calibri"/>
+          <w:sz w:val="22"/>
+          <w:szCs w:val="22"/>
+          <w:lang w:val="en-US"/>
+        </w:rPr>
+        <w:t>finally</w:t>
+      </w:r>
+      <w:r>
+        <w:rPr>
+          <w:rFonts w:ascii="Calibri" w:hAnsi="Calibri"/>
+          <w:sz w:val="22"/>
+          <w:szCs w:val="22"/>
+          <w:lang w:val="en-US"/>
+        </w:rPr>
+        <w:t xml:space="preserve"> c.) combining the grid cells back together:</w:t>
+      </w:r>
+    </w:p>
+    <w:p>
+      <w:pPr>
+        <w:pStyle w:val="Normal"/>
+        <w:numPr>
+          <w:ilvl w:val="1"/>
+          <w:numId w:val="3"/>
+        </w:numPr>
+        <w:rPr>
+          <w:rFonts w:ascii="Calibri" w:hAnsi="Calibri"/>
+          <w:sz w:val="22"/>
+          <w:szCs w:val="22"/>
+          <w:lang w:val="en-US"/>
+        </w:rPr>
+      </w:pPr>
+      <w:r>
+        <w:rPr>
+          <w:rFonts w:ascii="Calibri" w:hAnsi="Calibri"/>
+          <w:sz w:val="22"/>
+          <w:szCs w:val="22"/>
+          <w:lang w:val="en-US"/>
+        </w:rPr>
+        <w:t>Dividing the data into grid cells: In the network blending process, we carry out a couple of computationally very expansive tasks. To increase the overall speed with which these tasks are being solved, we split the dataset into smaller chunks and distribute the work across multiple computation cores. These cores can now process the tasks in parallel, instead of having to perform them in series. By splitting the data, we not only save computation time by distributing the data, but we also greatly speed up the snapping process. Snapping means that a point is being ‘moved’ to the nearest point on the nearest line. If we reduce the size of the network, the snapping algorithm, instead of having to search the entire city network for the nearest edge, only has to search the reduced dataset. We parallelize the network blending process by overlaying the city boundary layer with a 2x2 km grid and keeping only those grid cells that intersect with the city boundary itself. The resulting grid cells, we pass on to the next function.</w:t>
+      </w:r>
+    </w:p>
+    <w:p>
+      <w:pPr>
+        <w:pStyle w:val="Normal"/>
+        <w:numPr>
+          <w:ilvl w:val="1"/>
+          <w:numId w:val="3"/>
+        </w:numPr>
+        <w:rPr/>
+      </w:pPr>
+      <w:r>
+        <w:rPr>
+          <w:rFonts w:ascii="Calibri" w:hAnsi="Calibri"/>
+          <w:sz w:val="22"/>
+          <w:szCs w:val="22"/>
+          <w:lang w:val="en-US"/>
+        </w:rPr>
+        <w:t xml:space="preserve">Snapping and blending the green space and residential building points into the network: To run the computation for each grid cell from the previous function in parallel, we use the R packages </w:t>
+      </w:r>
+      <w:r>
+        <w:rPr>
+          <w:rFonts w:ascii="Calibri" w:hAnsi="Calibri"/>
+          <w:i/>
+          <w:iCs/>
+          <w:sz w:val="22"/>
+          <w:szCs w:val="22"/>
+          <w:lang w:val="en-US"/>
+        </w:rPr>
+        <w:t>foreach</w:t>
+      </w:r>
+      <w:r>
+        <w:rPr>
+          <w:rFonts w:ascii="Calibri" w:hAnsi="Calibri"/>
+          <w:sz w:val="22"/>
+          <w:szCs w:val="22"/>
+          <w:lang w:val="en-US"/>
+        </w:rPr>
+        <w:t xml:space="preserve"> and </w:t>
+      </w:r>
+      <w:r>
+        <w:rPr>
+          <w:rFonts w:ascii="Calibri" w:hAnsi="Calibri"/>
+          <w:i/>
+          <w:iCs/>
+          <w:sz w:val="22"/>
+          <w:szCs w:val="22"/>
+          <w:lang w:val="en-US"/>
+        </w:rPr>
+        <w:t>doParallel</w:t>
+      </w:r>
+      <w:r>
+        <w:rPr>
+          <w:rFonts w:ascii="Calibri" w:hAnsi="Calibri"/>
+          <w:sz w:val="22"/>
+          <w:szCs w:val="22"/>
+          <w:lang w:val="en-US"/>
+        </w:rPr>
+        <w:t xml:space="preserve">. By default, the process will run on roughly 75% of all available computational core that the machine has available. Increasing this value could render the machine incapable of executing other tasks, which can lead to unexpected crashes, or, if run on a shared device (e.g. a server) cause social conflicts. In the snapping and blending process, we convert the respective grid cell into a well-known-text filter (WKT). We now use the WKT filter to consecutively load the building and green space entry points and the network data that is located inside the grid cell into the machines memory. In a consecutive step, we merge the future nodes that should be blended into the network (i.e. the building and green space entry points) into a simple feature (sf) object. Now we hand the sf object containing all entry points and the network data that is inside the grid tile to the blending process. During the blending process, we utilize the sf_networks R package. Particularly we use the as_sfnetwork and the st_network_blend functions. The former converts the network data </w:t>
+      </w:r>
+      <w:r>
+        <w:rPr>
+          <w:rFonts w:ascii="Calibri" w:hAnsi="Calibri"/>
+          <w:sz w:val="22"/>
+          <w:szCs w:val="22"/>
+          <w:lang w:val="en-US"/>
+        </w:rPr>
+        <w:t xml:space="preserve">that is located </w:t>
+      </w:r>
+      <w:r>
+        <w:rPr>
+          <w:rFonts w:ascii="Calibri" w:hAnsi="Calibri"/>
+          <w:sz w:val="22"/>
+          <w:szCs w:val="22"/>
+          <w:lang w:val="en-US"/>
+        </w:rPr>
+        <w:t>in</w:t>
+      </w:r>
+      <w:r>
+        <w:rPr>
+          <w:rFonts w:ascii="Calibri" w:hAnsi="Calibri"/>
+          <w:sz w:val="22"/>
+          <w:szCs w:val="22"/>
+          <w:lang w:val="en-US"/>
+        </w:rPr>
+        <w:t>side the respective</w:t>
+      </w:r>
+      <w:r>
+        <w:rPr>
+          <w:rFonts w:ascii="Calibri" w:hAnsi="Calibri"/>
+          <w:sz w:val="22"/>
+          <w:szCs w:val="22"/>
+          <w:lang w:val="en-US"/>
+        </w:rPr>
+        <w:t xml:space="preserve"> tile into a sf-network. </w:t>
+      </w:r>
+      <w:r>
+        <w:rPr>
+          <w:rFonts w:ascii="Calibri" w:hAnsi="Calibri"/>
+          <w:sz w:val="22"/>
+          <w:szCs w:val="22"/>
+          <w:lang w:val="en-US"/>
+        </w:rPr>
+        <w:t xml:space="preserve">A sf-network is a combination of the sf data structure with the igraph data structure. In a sf-network, the edges and the nodes are stored with their respective data in two separate data frames but belong to the same object. The as_sfnetwork function converts the network data into a sf-network </w:t>
+      </w:r>
+      <w:r>
+        <w:rPr>
+          <w:rFonts w:ascii="Calibri" w:hAnsi="Calibri"/>
+          <w:sz w:val="22"/>
+          <w:szCs w:val="22"/>
+          <w:lang w:val="en-US"/>
+        </w:rPr>
+        <w:t>by converting each linestring geometry of the network into an edge of the sf</w:t>
+      </w:r>
+      <w:r>
+        <w:rPr>
+          <w:rFonts w:ascii="Calibri" w:hAnsi="Calibri"/>
+          <w:sz w:val="22"/>
+          <w:szCs w:val="22"/>
+          <w:lang w:val="en-US"/>
+        </w:rPr>
+        <w:t>-</w:t>
+      </w:r>
+      <w:r>
+        <w:rPr>
+          <w:rFonts w:ascii="Calibri" w:hAnsi="Calibri"/>
+          <w:sz w:val="22"/>
+          <w:szCs w:val="22"/>
+          <w:lang w:val="en-US"/>
+        </w:rPr>
+        <w:t xml:space="preserve">network and </w:t>
+      </w:r>
+      <w:r>
+        <w:rPr>
+          <w:rFonts w:ascii="Calibri" w:hAnsi="Calibri"/>
+          <w:sz w:val="22"/>
+          <w:szCs w:val="22"/>
+          <w:lang w:val="en-US"/>
+        </w:rPr>
+        <w:t xml:space="preserve">by </w:t>
+      </w:r>
+      <w:r>
+        <w:rPr>
+          <w:rFonts w:ascii="Calibri" w:hAnsi="Calibri"/>
+          <w:sz w:val="22"/>
+          <w:szCs w:val="22"/>
+          <w:lang w:val="en-US"/>
+        </w:rPr>
+        <w:t xml:space="preserve">adding nodes at every starting an ending point, as well as adding the required index numbers. </w:t>
+      </w:r>
+      <w:r>
+        <w:rPr>
+          <w:rFonts w:ascii="Calibri" w:hAnsi="Calibri"/>
+          <w:sz w:val="22"/>
+          <w:szCs w:val="22"/>
+          <w:lang w:val="en-US"/>
+        </w:rPr>
+        <w:t>The st_network_blend function now takes this network and the sf object with all the point geometries and blends them together. In short, the st_network_blend function entails:</w:t>
+      </w:r>
+    </w:p>
+    <w:p>
+      <w:pPr>
+        <w:pStyle w:val="Normal"/>
+        <w:numPr>
+          <w:ilvl w:val="2"/>
+          <w:numId w:val="3"/>
+        </w:numPr>
+        <w:rPr/>
+      </w:pPr>
+      <w:r>
+        <w:rPr>
+          <w:rFonts w:ascii="Calibri" w:hAnsi="Calibri"/>
+          <w:sz w:val="22"/>
+          <w:szCs w:val="22"/>
+          <w:lang w:val="en-US"/>
+        </w:rPr>
+        <w:t xml:space="preserve">checking if a point geometry is located on an edge </w:t>
+      </w:r>
+    </w:p>
+    <w:p>
+      <w:pPr>
+        <w:pStyle w:val="Normal"/>
+        <w:numPr>
+          <w:ilvl w:val="2"/>
+          <w:numId w:val="3"/>
+        </w:numPr>
+        <w:rPr/>
+      </w:pPr>
+      <w:r>
+        <w:rPr>
+          <w:rFonts w:ascii="Calibri" w:hAnsi="Calibri"/>
+          <w:sz w:val="22"/>
+          <w:szCs w:val="22"/>
+          <w:lang w:val="en-US"/>
+        </w:rPr>
+        <w:t xml:space="preserve">if not: snapping the point to the nearest location on the nearest edge </w:t>
+      </w:r>
+    </w:p>
+    <w:p>
+      <w:pPr>
+        <w:pStyle w:val="Normal"/>
+        <w:numPr>
+          <w:ilvl w:val="2"/>
+          <w:numId w:val="3"/>
+        </w:numPr>
+        <w:rPr/>
+      </w:pPr>
+      <w:r>
+        <w:rPr>
+          <w:rFonts w:ascii="Calibri" w:hAnsi="Calibri"/>
+          <w:sz w:val="22"/>
+          <w:szCs w:val="22"/>
+          <w:lang w:val="en-US"/>
+        </w:rPr>
+        <w:t>and either: if the location is not already an existing node, splitting the edge and integrating the new node into the sf-network</w:t>
+      </w:r>
+    </w:p>
+    <w:p>
+      <w:pPr>
+        <w:pStyle w:val="Normal"/>
+        <w:numPr>
+          <w:ilvl w:val="2"/>
+          <w:numId w:val="3"/>
+        </w:numPr>
+        <w:rPr/>
+      </w:pPr>
+      <w:r>
+        <w:rPr>
+          <w:rFonts w:ascii="Calibri" w:hAnsi="Calibri"/>
+          <w:sz w:val="22"/>
+          <w:szCs w:val="22"/>
+          <w:lang w:val="en-US"/>
+        </w:rPr>
+        <w:t>or: attaching the points data to the existing node</w:t>
+      </w:r>
+    </w:p>
+    <w:p>
+      <w:pPr>
+        <w:pStyle w:val="Normal"/>
+        <w:numPr>
+          <w:ilvl w:val="0"/>
+          <w:numId w:val="0"/>
+        </w:numPr>
+        <w:ind w:start="1080" w:hanging="0"/>
+        <w:rPr/>
+      </w:pPr>
+      <w:r>
+        <w:rPr>
+          <w:rFonts w:ascii="Calibri" w:hAnsi="Calibri"/>
+          <w:sz w:val="22"/>
+          <w:szCs w:val="22"/>
+          <w:lang w:val="en-US"/>
+        </w:rPr>
+        <w:t>A more elaborate and detail</w:t>
+      </w:r>
+      <w:r>
+        <w:rPr>
+          <w:rFonts w:ascii="Calibri" w:hAnsi="Calibri"/>
+          <w:sz w:val="22"/>
+          <w:szCs w:val="22"/>
+          <w:lang w:val="en-US"/>
+        </w:rPr>
+        <w:t>ed</w:t>
+      </w:r>
+      <w:r>
+        <w:rPr>
+          <w:rFonts w:ascii="Calibri" w:hAnsi="Calibri"/>
+          <w:sz w:val="22"/>
+          <w:szCs w:val="22"/>
+          <w:lang w:val="en-US"/>
+        </w:rPr>
+        <w:t xml:space="preserve"> description of the process can be found here: </w:t>
+      </w:r>
+      <w:hyperlink r:id="rId2">
+        <w:r>
+          <w:rPr>
+            <w:rStyle w:val="Internetverknpfung"/>
+            <w:rFonts w:ascii="Calibri" w:hAnsi="Calibri"/>
+            <w:sz w:val="22"/>
+            <w:szCs w:val="22"/>
+            <w:lang w:val="en-US"/>
+          </w:rPr>
+          <w:t>https://luukvdmeer.github.io/sfnetworks/articles/sfn03_join_filter.html</w:t>
+        </w:r>
+      </w:hyperlink>
+      <w:r>
+        <w:rPr>
+          <w:rFonts w:ascii="Calibri" w:hAnsi="Calibri"/>
+          <w:sz w:val="22"/>
+          <w:szCs w:val="22"/>
+          <w:lang w:val="en-US"/>
+        </w:rPr>
+        <w:t>#. Th</w:t>
+      </w:r>
+      <w:r>
+        <w:rPr>
+          <w:rFonts w:ascii="Calibri" w:hAnsi="Calibri"/>
+          <w:sz w:val="22"/>
+          <w:szCs w:val="22"/>
+          <w:lang w:val="en-US"/>
+        </w:rPr>
+        <w:t>is method comes with a couple of</w:t>
+      </w:r>
+      <w:r>
+        <w:rPr>
+          <w:rFonts w:ascii="Calibri" w:hAnsi="Calibri"/>
+          <w:sz w:val="22"/>
+          <w:szCs w:val="22"/>
+          <w:lang w:val="en-US"/>
+        </w:rPr>
+        <w:t xml:space="preserve"> drawbacks, </w:t>
+      </w:r>
+      <w:r>
+        <w:rPr>
+          <w:rFonts w:ascii="Calibri" w:hAnsi="Calibri"/>
+          <w:sz w:val="22"/>
+          <w:szCs w:val="22"/>
+          <w:lang w:val="en-US"/>
+        </w:rPr>
+        <w:t>though</w:t>
+      </w:r>
+      <w:r>
+        <w:rPr>
+          <w:rFonts w:ascii="Calibri" w:hAnsi="Calibri"/>
+          <w:sz w:val="22"/>
+          <w:szCs w:val="22"/>
+          <w:lang w:val="en-US"/>
+        </w:rPr>
+        <w:t xml:space="preserve">. If there are multiple points that share the same node location, only the first point will be used </w:t>
+      </w:r>
+      <w:r>
+        <w:rPr>
+          <w:rFonts w:ascii="Calibri" w:hAnsi="Calibri"/>
+          <w:sz w:val="22"/>
+          <w:szCs w:val="22"/>
+          <w:lang w:val="en-US"/>
+        </w:rPr>
+        <w:t>in the final sf-network</w:t>
+      </w:r>
+      <w:r>
+        <w:rPr>
+          <w:rFonts w:ascii="Calibri" w:hAnsi="Calibri"/>
+          <w:sz w:val="22"/>
+          <w:szCs w:val="22"/>
+          <w:lang w:val="en-US"/>
+        </w:rPr>
+        <w:t>. The same counts for a point having multiple possible location</w:t>
+      </w:r>
+      <w:r>
+        <w:rPr>
+          <w:rFonts w:ascii="Calibri" w:hAnsi="Calibri"/>
+          <w:sz w:val="22"/>
+          <w:szCs w:val="22"/>
+          <w:lang w:val="en-US"/>
+        </w:rPr>
+        <w:t>s</w:t>
+      </w:r>
+      <w:r>
+        <w:rPr>
+          <w:rFonts w:ascii="Calibri" w:hAnsi="Calibri"/>
+          <w:sz w:val="22"/>
+          <w:szCs w:val="22"/>
+          <w:lang w:val="en-US"/>
+        </w:rPr>
+        <w:t xml:space="preserve"> on nearby edges. And lastly, the blending process can cause precision errors, where a node that is intended to represent the starting or ending point of an edge is a tiny distance away from the edges end point. </w:t>
+      </w:r>
+      <w:r>
+        <w:rPr>
+          <w:rFonts w:ascii="Calibri" w:hAnsi="Calibri"/>
+          <w:sz w:val="22"/>
+          <w:szCs w:val="22"/>
+          <w:lang w:val="en-US"/>
+        </w:rPr>
+        <w:t xml:space="preserve">This happens </w:t>
+      </w:r>
+      <w:r>
+        <w:rPr>
+          <w:rFonts w:ascii="Calibri" w:hAnsi="Calibri"/>
+          <w:sz w:val="22"/>
+          <w:szCs w:val="22"/>
+          <w:lang w:val="en-US"/>
+        </w:rPr>
+        <w:t xml:space="preserve">due to internal rounding errors in R </w:t>
+      </w:r>
+      <w:r>
+        <w:rPr>
+          <w:rFonts w:ascii="Calibri" w:hAnsi="Calibri"/>
+          <w:sz w:val="22"/>
+          <w:szCs w:val="22"/>
+          <w:lang w:val="en-US"/>
+        </w:rPr>
+        <w:t>and causes two connected edges not to be recognized as connected.</w:t>
+      </w:r>
+      <w:r>
+        <w:rPr>
+          <w:rFonts w:ascii="Calibri" w:hAnsi="Calibri"/>
+          <w:sz w:val="22"/>
+          <w:szCs w:val="22"/>
+          <w:lang w:val="en-US"/>
+        </w:rPr>
+        <w:t xml:space="preserve"> To prevent this from happening, we have set the tolerance parameter of the st_network_blend function to 1 mm. </w:t>
+      </w:r>
+      <w:r>
+        <w:rPr>
+          <w:rFonts w:ascii="Calibri" w:hAnsi="Calibri"/>
+          <w:sz w:val="22"/>
+          <w:szCs w:val="22"/>
+          <w:lang w:val="en-US"/>
+        </w:rPr>
+        <w:t xml:space="preserve">After the blending process is complete, we write the resulting tiled sf-network into temporary files, where they wait for further processing. </w:t>
+      </w:r>
+    </w:p>
+    <w:p>
+      <w:pPr>
+        <w:pStyle w:val="Normal"/>
+        <w:numPr>
+          <w:ilvl w:val="1"/>
+          <w:numId w:val="3"/>
+        </w:numPr>
+        <w:rPr/>
+      </w:pPr>
+      <w:r>
+        <w:rPr>
+          <w:rFonts w:ascii="Calibri" w:hAnsi="Calibri"/>
+          <w:sz w:val="22"/>
+          <w:szCs w:val="22"/>
+          <w:lang w:val="en-US"/>
+        </w:rPr>
+        <w:t xml:space="preserve">Combining the grid cells back together: </w:t>
+      </w:r>
+    </w:p>
+    <w:p>
+      <w:pPr>
+        <w:pStyle w:val="Normal"/>
+        <w:rPr>
+          <w:rFonts w:ascii="Calibri" w:hAnsi="Calibri"/>
+          <w:sz w:val="22"/>
+          <w:szCs w:val="22"/>
+          <w:lang w:val="en-US"/>
+        </w:rPr>
+      </w:pPr>
+      <w:r>
+        <w:rPr>
+          <w:rFonts w:ascii="Calibri" w:hAnsi="Calibri"/>
+          <w:sz w:val="22"/>
+          <w:szCs w:val="22"/>
+          <w:lang w:val="en-US"/>
+        </w:rPr>
+      </w:r>
+    </w:p>
+    <w:p>
+      <w:pPr>
+        <w:pStyle w:val="Normal"/>
+        <w:rPr>
+          <w:rFonts w:ascii="Calibri" w:hAnsi="Calibri"/>
+          <w:sz w:val="22"/>
+          <w:szCs w:val="22"/>
+          <w:lang w:val="en-US"/>
+        </w:rPr>
+      </w:pPr>
+      <w:r>
+        <w:rPr>
+          <w:rFonts w:ascii="Calibri" w:hAnsi="Calibri"/>
+          <w:sz w:val="22"/>
+          <w:szCs w:val="22"/>
+          <w:lang w:val="en-US"/>
+        </w:rPr>
+      </w:r>
+    </w:p>
     <w:sectPr>
+      <w:type w:val="nextPage"/>
       <w:pgSz w:w="11906" w:h="16838"/>
-      <w:pgMar w:top="1134" w:right="1134" w:bottom="1134" w:left="1134" w:header="0" w:footer="0" w:gutter="0"/>
-      <w:cols w:space="720"/>
-      <w:formProt w:val="0"/>
+      <w:pgMar w:left="1134" w:right="1134" w:gutter="0" w:header="0" w:top="1134" w:footer="0" w:bottom="1134"/>
+      <w:pgNumType w:fmt="decimal"/>
+      <w:formProt w:val="false"/>
+      <w:textDirection w:val="lrTb"/>
+      <w:docGrid w:type="default" w:linePitch="100" w:charSpace="0"/>
     </w:sectPr>
   </w:body>
 </w:document>
 </file>
 
+<file path=word/numbering.xml><?xml version="1.0" encoding="utf-8"?>
+<w:numbering xmlns:w="http://schemas.openxmlformats.org/wordprocessingml/2006/main" xmlns:o="urn:schemas-microsoft-com:office:office" xmlns:r="http://schemas.openxmlformats.org/officeDocument/2006/relationships" xmlns:v="urn:schemas-microsoft-com:vml" xmlns:mc="http://schemas.openxmlformats.org/markup-compatibility/2006" xmlns:w14="http://schemas.microsoft.com/office/word/2010/wordml" mc:Ignorable="w14">
+  <w:abstractNum w:abstractNumId="1">
+    <w:lvl w:ilvl="0">
+      <w:start w:val="1"/>
+      <w:numFmt w:val="bullet"/>
+      <w:lvlText w:val=""/>
+      <w:lvlJc w:val="start"/>
+      <w:pPr>
+        <w:tabs>
+          <w:tab w:val="num" w:pos="720"/>
+        </w:tabs>
+        <w:ind w:start="720" w:hanging="360"/>
+      </w:pPr>
+      <w:rPr>
+        <w:rFonts w:ascii="Symbol" w:hAnsi="Symbol" w:cs="Symbol" w:hint="default"/>
+      </w:rPr>
+    </w:lvl>
+    <w:lvl w:ilvl="1">
+      <w:start w:val="1"/>
+      <w:numFmt w:val="bullet"/>
+      <w:lvlText w:val="◦"/>
+      <w:lvlJc w:val="start"/>
+      <w:pPr>
+        <w:tabs>
+          <w:tab w:val="num" w:pos="1080"/>
+        </w:tabs>
+        <w:ind w:start="1080" w:hanging="360"/>
+      </w:pPr>
+      <w:rPr>
+        <w:rFonts w:ascii="OpenSymbol" w:hAnsi="OpenSymbol" w:cs="OpenSymbol" w:hint="default"/>
+      </w:rPr>
+    </w:lvl>
+    <w:lvl w:ilvl="2">
+      <w:start w:val="1"/>
+      <w:numFmt w:val="bullet"/>
+      <w:lvlText w:val="▪"/>
+      <w:lvlJc w:val="start"/>
+      <w:pPr>
+        <w:tabs>
+          <w:tab w:val="num" w:pos="1440"/>
+        </w:tabs>
+        <w:ind w:start="1440" w:hanging="360"/>
+      </w:pPr>
+      <w:rPr>
+        <w:rFonts w:ascii="OpenSymbol" w:hAnsi="OpenSymbol" w:cs="OpenSymbol" w:hint="default"/>
+      </w:rPr>
+    </w:lvl>
+    <w:lvl w:ilvl="3">
+      <w:start w:val="1"/>
+      <w:numFmt w:val="bullet"/>
+      <w:lvlText w:val=""/>
+      <w:lvlJc w:val="start"/>
+      <w:pPr>
+        <w:tabs>
+          <w:tab w:val="num" w:pos="1800"/>
+        </w:tabs>
+        <w:ind w:start="1800" w:hanging="360"/>
+      </w:pPr>
+      <w:rPr>
+        <w:rFonts w:ascii="Symbol" w:hAnsi="Symbol" w:cs="Symbol" w:hint="default"/>
+      </w:rPr>
+    </w:lvl>
+    <w:lvl w:ilvl="4">
+      <w:start w:val="1"/>
+      <w:numFmt w:val="bullet"/>
+      <w:lvlText w:val="◦"/>
+      <w:lvlJc w:val="start"/>
+      <w:pPr>
+        <w:tabs>
+          <w:tab w:val="num" w:pos="2160"/>
+        </w:tabs>
+        <w:ind w:start="2160" w:hanging="360"/>
+      </w:pPr>
+      <w:rPr>
+        <w:rFonts w:ascii="OpenSymbol" w:hAnsi="OpenSymbol" w:cs="OpenSymbol" w:hint="default"/>
+      </w:rPr>
+    </w:lvl>
+    <w:lvl w:ilvl="5">
+      <w:start w:val="1"/>
+      <w:numFmt w:val="bullet"/>
+      <w:lvlText w:val="▪"/>
+      <w:lvlJc w:val="start"/>
+      <w:pPr>
+        <w:tabs>
+          <w:tab w:val="num" w:pos="2520"/>
+        </w:tabs>
+        <w:ind w:start="2520" w:hanging="360"/>
+      </w:pPr>
+      <w:rPr>
+        <w:rFonts w:ascii="OpenSymbol" w:hAnsi="OpenSymbol" w:cs="OpenSymbol" w:hint="default"/>
+      </w:rPr>
+    </w:lvl>
+    <w:lvl w:ilvl="6">
+      <w:start w:val="1"/>
+      <w:numFmt w:val="bullet"/>
+      <w:lvlText w:val=""/>
+      <w:lvlJc w:val="start"/>
+      <w:pPr>
+        <w:tabs>
+          <w:tab w:val="num" w:pos="2880"/>
+        </w:tabs>
+        <w:ind w:start="2880" w:hanging="360"/>
+      </w:pPr>
+      <w:rPr>
+        <w:rFonts w:ascii="Symbol" w:hAnsi="Symbol" w:cs="Symbol" w:hint="default"/>
+      </w:rPr>
+    </w:lvl>
+    <w:lvl w:ilvl="7">
+      <w:start w:val="1"/>
+      <w:numFmt w:val="bullet"/>
+      <w:lvlText w:val="◦"/>
+      <w:lvlJc w:val="start"/>
+      <w:pPr>
+        <w:tabs>
+          <w:tab w:val="num" w:pos="3240"/>
+        </w:tabs>
+        <w:ind w:start="3240" w:hanging="360"/>
+      </w:pPr>
+      <w:rPr>
+        <w:rFonts w:ascii="OpenSymbol" w:hAnsi="OpenSymbol" w:cs="OpenSymbol" w:hint="default"/>
+      </w:rPr>
+    </w:lvl>
+    <w:lvl w:ilvl="8">
+      <w:start w:val="1"/>
+      <w:numFmt w:val="bullet"/>
+      <w:lvlText w:val="▪"/>
+      <w:lvlJc w:val="start"/>
+      <w:pPr>
+        <w:tabs>
+          <w:tab w:val="num" w:pos="3600"/>
+        </w:tabs>
+        <w:ind w:start="3600" w:hanging="360"/>
+      </w:pPr>
+      <w:rPr>
+        <w:rFonts w:ascii="OpenSymbol" w:hAnsi="OpenSymbol" w:cs="OpenSymbol" w:hint="default"/>
+      </w:rPr>
+    </w:lvl>
+  </w:abstractNum>
+  <w:abstractNum w:abstractNumId="2">
+    <w:lvl w:ilvl="0">
+      <w:start w:val="1"/>
+      <w:numFmt w:val="bullet"/>
+      <w:lvlText w:val=""/>
+      <w:lvlJc w:val="start"/>
+      <w:pPr>
+        <w:tabs>
+          <w:tab w:val="num" w:pos="720"/>
+        </w:tabs>
+        <w:ind w:start="720" w:hanging="360"/>
+      </w:pPr>
+      <w:rPr>
+        <w:rFonts w:ascii="Symbol" w:hAnsi="Symbol" w:cs="Symbol" w:hint="default"/>
+      </w:rPr>
+    </w:lvl>
+    <w:lvl w:ilvl="1">
+      <w:start w:val="1"/>
+      <w:numFmt w:val="bullet"/>
+      <w:lvlText w:val="◦"/>
+      <w:lvlJc w:val="start"/>
+      <w:pPr>
+        <w:tabs>
+          <w:tab w:val="num" w:pos="1080"/>
+        </w:tabs>
+        <w:ind w:start="1080" w:hanging="360"/>
+      </w:pPr>
+      <w:rPr>
+        <w:rFonts w:ascii="OpenSymbol" w:hAnsi="OpenSymbol" w:cs="OpenSymbol" w:hint="default"/>
+      </w:rPr>
+    </w:lvl>
+    <w:lvl w:ilvl="2">
+      <w:start w:val="1"/>
+      <w:numFmt w:val="bullet"/>
+      <w:lvlText w:val="▪"/>
+      <w:lvlJc w:val="start"/>
+      <w:pPr>
+        <w:tabs>
+          <w:tab w:val="num" w:pos="1440"/>
+        </w:tabs>
+        <w:ind w:start="1440" w:hanging="360"/>
+      </w:pPr>
+      <w:rPr>
+        <w:rFonts w:ascii="OpenSymbol" w:hAnsi="OpenSymbol" w:cs="OpenSymbol" w:hint="default"/>
+      </w:rPr>
+    </w:lvl>
+    <w:lvl w:ilvl="3">
+      <w:start w:val="1"/>
+      <w:numFmt w:val="bullet"/>
+      <w:lvlText w:val=""/>
+      <w:lvlJc w:val="start"/>
+      <w:pPr>
+        <w:tabs>
+          <w:tab w:val="num" w:pos="1800"/>
+        </w:tabs>
+        <w:ind w:start="1800" w:hanging="360"/>
+      </w:pPr>
+      <w:rPr>
+        <w:rFonts w:ascii="Symbol" w:hAnsi="Symbol" w:cs="Symbol" w:hint="default"/>
+      </w:rPr>
+    </w:lvl>
+    <w:lvl w:ilvl="4">
+      <w:start w:val="1"/>
+      <w:numFmt w:val="bullet"/>
+      <w:lvlText w:val="◦"/>
+      <w:lvlJc w:val="start"/>
+      <w:pPr>
+        <w:tabs>
+          <w:tab w:val="num" w:pos="2160"/>
+        </w:tabs>
+        <w:ind w:start="2160" w:hanging="360"/>
+      </w:pPr>
+      <w:rPr>
+        <w:rFonts w:ascii="OpenSymbol" w:hAnsi="OpenSymbol" w:cs="OpenSymbol" w:hint="default"/>
+      </w:rPr>
+    </w:lvl>
+    <w:lvl w:ilvl="5">
+      <w:start w:val="1"/>
+      <w:numFmt w:val="bullet"/>
+      <w:lvlText w:val="▪"/>
+      <w:lvlJc w:val="start"/>
+      <w:pPr>
+        <w:tabs>
+          <w:tab w:val="num" w:pos="2520"/>
+        </w:tabs>
+        <w:ind w:start="2520" w:hanging="360"/>
+      </w:pPr>
+      <w:rPr>
+        <w:rFonts w:ascii="OpenSymbol" w:hAnsi="OpenSymbol" w:cs="OpenSymbol" w:hint="default"/>
+      </w:rPr>
+    </w:lvl>
+    <w:lvl w:ilvl="6">
+      <w:start w:val="1"/>
+      <w:numFmt w:val="bullet"/>
+      <w:lvlText w:val=""/>
+      <w:lvlJc w:val="start"/>
+      <w:pPr>
+        <w:tabs>
+          <w:tab w:val="num" w:pos="2880"/>
+        </w:tabs>
+        <w:ind w:start="2880" w:hanging="360"/>
+      </w:pPr>
+      <w:rPr>
+        <w:rFonts w:ascii="Symbol" w:hAnsi="Symbol" w:cs="Symbol" w:hint="default"/>
+      </w:rPr>
+    </w:lvl>
+    <w:lvl w:ilvl="7">
+      <w:start w:val="1"/>
+      <w:numFmt w:val="bullet"/>
+      <w:lvlText w:val="◦"/>
+      <w:lvlJc w:val="start"/>
+      <w:pPr>
+        <w:tabs>
+          <w:tab w:val="num" w:pos="3240"/>
+        </w:tabs>
+        <w:ind w:start="3240" w:hanging="360"/>
+      </w:pPr>
+      <w:rPr>
+        <w:rFonts w:ascii="OpenSymbol" w:hAnsi="OpenSymbol" w:cs="OpenSymbol" w:hint="default"/>
+      </w:rPr>
+    </w:lvl>
+    <w:lvl w:ilvl="8">
+      <w:start w:val="1"/>
+      <w:numFmt w:val="bullet"/>
+      <w:lvlText w:val="▪"/>
+      <w:lvlJc w:val="start"/>
+      <w:pPr>
+        <w:tabs>
+          <w:tab w:val="num" w:pos="3600"/>
+        </w:tabs>
+        <w:ind w:start="3600" w:hanging="360"/>
+      </w:pPr>
+      <w:rPr>
+        <w:rFonts w:ascii="OpenSymbol" w:hAnsi="OpenSymbol" w:cs="OpenSymbol" w:hint="default"/>
+      </w:rPr>
+    </w:lvl>
+  </w:abstractNum>
+  <w:abstractNum w:abstractNumId="3">
+    <w:lvl w:ilvl="0">
+      <w:start w:val="1"/>
+      <w:numFmt w:val="bullet"/>
+      <w:lvlText w:val=""/>
+      <w:lvlJc w:val="start"/>
+      <w:pPr>
+        <w:tabs>
+          <w:tab w:val="num" w:pos="720"/>
+        </w:tabs>
+        <w:ind w:start="720" w:hanging="360"/>
+      </w:pPr>
+      <w:rPr>
+        <w:rFonts w:ascii="Symbol" w:hAnsi="Symbol" w:cs="Symbol" w:hint="default"/>
+      </w:rPr>
+    </w:lvl>
+    <w:lvl w:ilvl="1">
+      <w:start w:val="1"/>
+      <w:numFmt w:val="lowerLetter"/>
+      <w:lvlText w:val="%2.)"/>
+      <w:lvlJc w:val="start"/>
+      <w:pPr>
+        <w:tabs>
+          <w:tab w:val="num" w:pos="1080"/>
+        </w:tabs>
+        <w:ind w:start="1080" w:hanging="360"/>
+      </w:pPr>
+      <w:rPr/>
+    </w:lvl>
+    <w:lvl w:ilvl="2">
+      <w:start w:val="1"/>
+      <w:numFmt w:val="lowerRoman"/>
+      <w:lvlText w:val="%3.)"/>
+      <w:lvlJc w:val="start"/>
+      <w:pPr>
+        <w:tabs>
+          <w:tab w:val="num" w:pos="1440"/>
+        </w:tabs>
+        <w:ind w:start="1440" w:hanging="360"/>
+      </w:pPr>
+      <w:rPr/>
+    </w:lvl>
+    <w:lvl w:ilvl="3">
+      <w:start w:val="1"/>
+      <w:numFmt w:val="bullet"/>
+      <w:lvlText w:val=""/>
+      <w:lvlJc w:val="start"/>
+      <w:pPr>
+        <w:tabs>
+          <w:tab w:val="num" w:pos="1800"/>
+        </w:tabs>
+        <w:ind w:start="1800" w:hanging="360"/>
+      </w:pPr>
+      <w:rPr>
+        <w:rFonts w:ascii="Symbol" w:hAnsi="Symbol" w:cs="Symbol" w:hint="default"/>
+      </w:rPr>
+    </w:lvl>
+    <w:lvl w:ilvl="4">
+      <w:start w:val="1"/>
+      <w:numFmt w:val="bullet"/>
+      <w:lvlText w:val="◦"/>
+      <w:lvlJc w:val="start"/>
+      <w:pPr>
+        <w:tabs>
+          <w:tab w:val="num" w:pos="2160"/>
+        </w:tabs>
+        <w:ind w:start="2160" w:hanging="360"/>
+      </w:pPr>
+      <w:rPr>
+        <w:rFonts w:ascii="OpenSymbol" w:hAnsi="OpenSymbol" w:cs="OpenSymbol" w:hint="default"/>
+      </w:rPr>
+    </w:lvl>
+    <w:lvl w:ilvl="5">
+      <w:start w:val="1"/>
+      <w:numFmt w:val="bullet"/>
+      <w:lvlText w:val="▪"/>
+      <w:lvlJc w:val="start"/>
+      <w:pPr>
+        <w:tabs>
+          <w:tab w:val="num" w:pos="2520"/>
+        </w:tabs>
+        <w:ind w:start="2520" w:hanging="360"/>
+      </w:pPr>
+      <w:rPr>
+        <w:rFonts w:ascii="OpenSymbol" w:hAnsi="OpenSymbol" w:cs="OpenSymbol" w:hint="default"/>
+      </w:rPr>
+    </w:lvl>
+    <w:lvl w:ilvl="6">
+      <w:start w:val="1"/>
+      <w:numFmt w:val="bullet"/>
+      <w:lvlText w:val=""/>
+      <w:lvlJc w:val="start"/>
+      <w:pPr>
+        <w:tabs>
+          <w:tab w:val="num" w:pos="2880"/>
+        </w:tabs>
+        <w:ind w:start="2880" w:hanging="360"/>
+      </w:pPr>
+      <w:rPr>
+        <w:rFonts w:ascii="Symbol" w:hAnsi="Symbol" w:cs="Symbol" w:hint="default"/>
+      </w:rPr>
+    </w:lvl>
+    <w:lvl w:ilvl="7">
+      <w:start w:val="1"/>
+      <w:numFmt w:val="bullet"/>
+      <w:lvlText w:val="◦"/>
+      <w:lvlJc w:val="start"/>
+      <w:pPr>
+        <w:tabs>
+          <w:tab w:val="num" w:pos="3240"/>
+        </w:tabs>
+        <w:ind w:start="3240" w:hanging="360"/>
+      </w:pPr>
+      <w:rPr>
+        <w:rFonts w:ascii="OpenSymbol" w:hAnsi="OpenSymbol" w:cs="OpenSymbol" w:hint="default"/>
+      </w:rPr>
+    </w:lvl>
+    <w:lvl w:ilvl="8">
+      <w:start w:val="1"/>
+      <w:numFmt w:val="bullet"/>
+      <w:lvlText w:val="▪"/>
+      <w:lvlJc w:val="start"/>
+      <w:pPr>
+        <w:tabs>
+          <w:tab w:val="num" w:pos="3600"/>
+        </w:tabs>
+        <w:ind w:start="3600" w:hanging="360"/>
+      </w:pPr>
+      <w:rPr>
+        <w:rFonts w:ascii="OpenSymbol" w:hAnsi="OpenSymbol" w:cs="OpenSymbol" w:hint="default"/>
+      </w:rPr>
+    </w:lvl>
+  </w:abstractNum>
+  <w:abstractNum w:abstractNumId="4">
+    <w:lvl w:ilvl="0">
+      <w:start w:val="1"/>
+      <w:numFmt w:val="bullet"/>
+      <w:lvlText w:val=""/>
+      <w:lvlJc w:val="start"/>
+      <w:pPr>
+        <w:tabs>
+          <w:tab w:val="num" w:pos="720"/>
+        </w:tabs>
+        <w:ind w:start="720" w:hanging="360"/>
+      </w:pPr>
+      <w:rPr>
+        <w:rFonts w:ascii="Symbol" w:hAnsi="Symbol" w:cs="Symbol" w:hint="default"/>
+      </w:rPr>
+    </w:lvl>
+    <w:lvl w:ilvl="1">
+      <w:start w:val="1"/>
+      <w:numFmt w:val="lowerLetter"/>
+      <w:lvlText w:val="%2.)"/>
+      <w:lvlJc w:val="start"/>
+      <w:pPr>
+        <w:tabs>
+          <w:tab w:val="num" w:pos="1080"/>
+        </w:tabs>
+        <w:ind w:start="1080" w:hanging="360"/>
+      </w:pPr>
+      <w:rPr/>
+    </w:lvl>
+    <w:lvl w:ilvl="2">
+      <w:start w:val="1"/>
+      <w:numFmt w:val="lowerRoman"/>
+      <w:lvlText w:val="%3.)"/>
+      <w:lvlJc w:val="start"/>
+      <w:pPr>
+        <w:tabs>
+          <w:tab w:val="num" w:pos="1440"/>
+        </w:tabs>
+        <w:ind w:start="1440" w:hanging="360"/>
+      </w:pPr>
+      <w:rPr/>
+    </w:lvl>
+    <w:lvl w:ilvl="3">
+      <w:start w:val="1"/>
+      <w:numFmt w:val="bullet"/>
+      <w:lvlText w:val=""/>
+      <w:lvlJc w:val="start"/>
+      <w:pPr>
+        <w:tabs>
+          <w:tab w:val="num" w:pos="1800"/>
+        </w:tabs>
+        <w:ind w:start="1800" w:hanging="360"/>
+      </w:pPr>
+      <w:rPr>
+        <w:rFonts w:ascii="Symbol" w:hAnsi="Symbol" w:cs="Symbol" w:hint="default"/>
+      </w:rPr>
+    </w:lvl>
+    <w:lvl w:ilvl="4">
+      <w:start w:val="1"/>
+      <w:numFmt w:val="bullet"/>
+      <w:lvlText w:val="◦"/>
+      <w:lvlJc w:val="start"/>
+      <w:pPr>
+        <w:tabs>
+          <w:tab w:val="num" w:pos="2160"/>
+        </w:tabs>
+        <w:ind w:start="2160" w:hanging="360"/>
+      </w:pPr>
+      <w:rPr>
+        <w:rFonts w:ascii="OpenSymbol" w:hAnsi="OpenSymbol" w:cs="OpenSymbol" w:hint="default"/>
+      </w:rPr>
+    </w:lvl>
+    <w:lvl w:ilvl="5">
+      <w:start w:val="1"/>
+      <w:numFmt w:val="bullet"/>
+      <w:lvlText w:val="▪"/>
+      <w:lvlJc w:val="start"/>
+      <w:pPr>
+        <w:tabs>
+          <w:tab w:val="num" w:pos="2520"/>
+        </w:tabs>
+        <w:ind w:start="2520" w:hanging="360"/>
+      </w:pPr>
+      <w:rPr>
+        <w:rFonts w:ascii="OpenSymbol" w:hAnsi="OpenSymbol" w:cs="OpenSymbol" w:hint="default"/>
+      </w:rPr>
+    </w:lvl>
+    <w:lvl w:ilvl="6">
+      <w:start w:val="1"/>
+      <w:numFmt w:val="bullet"/>
+      <w:lvlText w:val=""/>
+      <w:lvlJc w:val="start"/>
+      <w:pPr>
+        <w:tabs>
+          <w:tab w:val="num" w:pos="2880"/>
+        </w:tabs>
+        <w:ind w:start="2880" w:hanging="360"/>
+      </w:pPr>
+      <w:rPr>
+        <w:rFonts w:ascii="Symbol" w:hAnsi="Symbol" w:cs="Symbol" w:hint="default"/>
+      </w:rPr>
+    </w:lvl>
+    <w:lvl w:ilvl="7">
+      <w:start w:val="1"/>
+      <w:numFmt w:val="bullet"/>
+      <w:lvlText w:val="◦"/>
+      <w:lvlJc w:val="start"/>
+      <w:pPr>
+        <w:tabs>
+          <w:tab w:val="num" w:pos="3240"/>
+        </w:tabs>
+        <w:ind w:start="3240" w:hanging="360"/>
+      </w:pPr>
+      <w:rPr>
+        <w:rFonts w:ascii="OpenSymbol" w:hAnsi="OpenSymbol" w:cs="OpenSymbol" w:hint="default"/>
+      </w:rPr>
+    </w:lvl>
+    <w:lvl w:ilvl="8">
+      <w:start w:val="1"/>
+      <w:numFmt w:val="bullet"/>
+      <w:lvlText w:val="▪"/>
+      <w:lvlJc w:val="start"/>
+      <w:pPr>
+        <w:tabs>
+          <w:tab w:val="num" w:pos="3600"/>
+        </w:tabs>
+        <w:ind w:start="3600" w:hanging="360"/>
+      </w:pPr>
+      <w:rPr>
+        <w:rFonts w:ascii="OpenSymbol" w:hAnsi="OpenSymbol" w:cs="OpenSymbol" w:hint="default"/>
+      </w:rPr>
+    </w:lvl>
+  </w:abstractNum>
+  <w:abstractNum w:abstractNumId="5">
+    <w:lvl w:ilvl="0">
+      <w:start w:val="1"/>
+      <w:numFmt w:val="none"/>
+      <w:suff w:val="nothing"/>
+      <w:lvlText w:val=""/>
+      <w:lvlJc w:val="start"/>
+      <w:pPr>
+        <w:tabs>
+          <w:tab w:val="num" w:pos="0"/>
+        </w:tabs>
+        <w:ind w:start="0" w:hanging="0"/>
+      </w:pPr>
+    </w:lvl>
+    <w:lvl w:ilvl="1">
+      <w:start w:val="1"/>
+      <w:numFmt w:val="none"/>
+      <w:suff w:val="nothing"/>
+      <w:lvlText w:val=""/>
+      <w:lvlJc w:val="start"/>
+      <w:pPr>
+        <w:tabs>
+          <w:tab w:val="num" w:pos="0"/>
+        </w:tabs>
+        <w:ind w:start="0" w:hanging="0"/>
+      </w:pPr>
+    </w:lvl>
+    <w:lvl w:ilvl="2">
+      <w:start w:val="1"/>
+      <w:numFmt w:val="none"/>
+      <w:suff w:val="nothing"/>
+      <w:lvlText w:val=""/>
+      <w:lvlJc w:val="start"/>
+      <w:pPr>
+        <w:tabs>
+          <w:tab w:val="num" w:pos="0"/>
+        </w:tabs>
+        <w:ind w:start="0" w:hanging="0"/>
+      </w:pPr>
+    </w:lvl>
+    <w:lvl w:ilvl="3">
+      <w:start w:val="1"/>
+      <w:numFmt w:val="none"/>
+      <w:suff w:val="nothing"/>
+      <w:lvlText w:val=""/>
+      <w:lvlJc w:val="start"/>
+      <w:pPr>
+        <w:tabs>
+          <w:tab w:val="num" w:pos="0"/>
+        </w:tabs>
+        <w:ind w:start="0" w:hanging="0"/>
+      </w:pPr>
+    </w:lvl>
+    <w:lvl w:ilvl="4">
+      <w:start w:val="1"/>
+      <w:numFmt w:val="none"/>
+      <w:suff w:val="nothing"/>
+      <w:lvlText w:val=""/>
+      <w:lvlJc w:val="start"/>
+      <w:pPr>
+        <w:tabs>
+          <w:tab w:val="num" w:pos="0"/>
+        </w:tabs>
+        <w:ind w:start="0" w:hanging="0"/>
+      </w:pPr>
+    </w:lvl>
+    <w:lvl w:ilvl="5">
+      <w:start w:val="1"/>
+      <w:numFmt w:val="none"/>
+      <w:suff w:val="nothing"/>
+      <w:lvlText w:val=""/>
+      <w:lvlJc w:val="start"/>
+      <w:pPr>
+        <w:tabs>
+          <w:tab w:val="num" w:pos="0"/>
+        </w:tabs>
+        <w:ind w:start="0" w:hanging="0"/>
+      </w:pPr>
+    </w:lvl>
+    <w:lvl w:ilvl="6">
+      <w:start w:val="1"/>
+      <w:numFmt w:val="none"/>
+      <w:suff w:val="nothing"/>
+      <w:lvlText w:val=""/>
+      <w:lvlJc w:val="start"/>
+      <w:pPr>
+        <w:tabs>
+          <w:tab w:val="num" w:pos="0"/>
+        </w:tabs>
+        <w:ind w:start="0" w:hanging="0"/>
+      </w:pPr>
+    </w:lvl>
+    <w:lvl w:ilvl="7">
+      <w:start w:val="1"/>
+      <w:numFmt w:val="none"/>
+      <w:suff w:val="nothing"/>
+      <w:lvlText w:val=""/>
+      <w:lvlJc w:val="start"/>
+      <w:pPr>
+        <w:tabs>
+          <w:tab w:val="num" w:pos="0"/>
+        </w:tabs>
+        <w:ind w:start="0" w:hanging="0"/>
+      </w:pPr>
+    </w:lvl>
+    <w:lvl w:ilvl="8">
+      <w:start w:val="1"/>
+      <w:numFmt w:val="none"/>
+      <w:suff w:val="nothing"/>
+      <w:lvlText w:val=""/>
+      <w:lvlJc w:val="start"/>
+      <w:pPr>
+        <w:tabs>
+          <w:tab w:val="num" w:pos="0"/>
+        </w:tabs>
+        <w:ind w:start="0" w:hanging="0"/>
+      </w:pPr>
+    </w:lvl>
+  </w:abstractNum>
+  <w:num w:numId="1">
+    <w:abstractNumId w:val="1"/>
+  </w:num>
+  <w:num w:numId="2">
+    <w:abstractNumId w:val="2"/>
+  </w:num>
+  <w:num w:numId="3">
+    <w:abstractNumId w:val="3"/>
+  </w:num>
+  <w:num w:numId="4">
+    <w:abstractNumId w:val="4"/>
+  </w:num>
+  <w:num w:numId="5">
+    <w:abstractNumId w:val="5"/>
+  </w:num>
+</w:numbering>
+</file>
+
 <file path=word/styles.xml><?xml version="1.0" encoding="utf-8"?>
-<w:styles xmlns:mc="http://schemas.openxmlformats.org/markup-compatibility/2006" xmlns:r="http://schemas.openxmlformats.org/officeDocument/2006/relationships" xmlns:w="http://schemas.openxmlformats.org/wordprocessingml/2006/main" xmlns:w14="http://schemas.microsoft.com/office/word/2010/wordml" xmlns:w15="http://schemas.microsoft.com/office/word/2012/wordml" xmlns:w16cid="http://schemas.microsoft.com/office/word/2016/wordml/cid" xmlns:w16se="http://schemas.microsoft.com/office/word/2015/wordml/symex" mc:Ignorable="w14 w15 w16se w16cid">
+<w:styles xmlns:w="http://schemas.openxmlformats.org/wordprocessingml/2006/main" xmlns:w14="http://schemas.microsoft.com/office/word/2010/wordml" xmlns:mc="http://schemas.openxmlformats.org/markup-compatibility/2006" mc:Ignorable="w14">
   <w:docDefaults>
     <w:rPrDefault>
       <w:rPr>
-        <w:rFonts w:ascii="Liberation Serif" w:eastAsia="NSimSun" w:hAnsi="Liberation Serif" w:cs="Arial"/>
+        <w:rFonts w:ascii="Liberation Serif" w:hAnsi="Liberation Serif" w:eastAsia="NSimSun" w:cs="Arial"/>
         <w:kern w:val="2"/>
         <w:sz w:val="24"/>
         <w:szCs w:val="24"/>
@@ -154,21 +2154,21 @@
     </w:rPrDefault>
     <w:pPrDefault>
       <w:pPr>
-        <w:suppressAutoHyphens/>
+        <w:suppressAutoHyphens w:val="true"/>
       </w:pPr>
     </w:pPrDefault>
   </w:docDefaults>
   <w:latentStyles w:defLockedState="0" w:defUIPriority="99" w:defSemiHidden="0" w:defUnhideWhenUsed="0" w:defQFormat="0" w:count="375">
     <w:lsdException w:name="Normal" w:uiPriority="0" w:qFormat="1"/>
     <w:lsdException w:name="heading 1" w:uiPriority="9" w:qFormat="1"/>
-    <w:lsdException w:name="heading 2" w:semiHidden="1" w:uiPriority="9" w:unhideWhenUsed="1" w:qFormat="1"/>
-    <w:lsdException w:name="heading 3" w:semiHidden="1" w:uiPriority="9" w:unhideWhenUsed="1" w:qFormat="1"/>
-    <w:lsdException w:name="heading 4" w:semiHidden="1" w:uiPriority="9" w:unhideWhenUsed="1" w:qFormat="1"/>
-    <w:lsdException w:name="heading 5" w:semiHidden="1" w:uiPriority="9" w:unhideWhenUsed="1" w:qFormat="1"/>
-    <w:lsdException w:name="heading 6" w:semiHidden="1" w:uiPriority="9" w:unhideWhenUsed="1" w:qFormat="1"/>
-    <w:lsdException w:name="heading 7" w:semiHidden="1" w:uiPriority="9" w:unhideWhenUsed="1" w:qFormat="1"/>
-    <w:lsdException w:name="heading 8" w:semiHidden="1" w:uiPriority="9" w:unhideWhenUsed="1" w:qFormat="1"/>
-    <w:lsdException w:name="heading 9" w:semiHidden="1" w:uiPriority="9" w:unhideWhenUsed="1" w:qFormat="1"/>
+    <w:lsdException w:name="heading 2" w:uiPriority="9" w:semiHidden="1" w:unhideWhenUsed="1" w:qFormat="1"/>
+    <w:lsdException w:name="heading 3" w:uiPriority="9" w:semiHidden="1" w:unhideWhenUsed="1" w:qFormat="1"/>
+    <w:lsdException w:name="heading 4" w:uiPriority="9" w:semiHidden="1" w:unhideWhenUsed="1" w:qFormat="1"/>
+    <w:lsdException w:name="heading 5" w:uiPriority="9" w:semiHidden="1" w:unhideWhenUsed="1" w:qFormat="1"/>
+    <w:lsdException w:name="heading 6" w:uiPriority="9" w:semiHidden="1" w:unhideWhenUsed="1" w:qFormat="1"/>
+    <w:lsdException w:name="heading 7" w:uiPriority="9" w:semiHidden="1" w:unhideWhenUsed="1" w:qFormat="1"/>
+    <w:lsdException w:name="heading 8" w:uiPriority="9" w:semiHidden="1" w:unhideWhenUsed="1" w:qFormat="1"/>
+    <w:lsdException w:name="heading 9" w:uiPriority="9" w:semiHidden="1" w:unhideWhenUsed="1" w:qFormat="1"/>
     <w:lsdException w:name="index 1" w:semiHidden="1" w:unhideWhenUsed="1"/>
     <w:lsdException w:name="index 2" w:semiHidden="1" w:unhideWhenUsed="1"/>
     <w:lsdException w:name="index 3" w:semiHidden="1" w:unhideWhenUsed="1"/>
@@ -178,22 +2178,22 @@
     <w:lsdException w:name="index 7" w:semiHidden="1" w:unhideWhenUsed="1"/>
     <w:lsdException w:name="index 8" w:semiHidden="1" w:unhideWhenUsed="1"/>
     <w:lsdException w:name="index 9" w:semiHidden="1" w:unhideWhenUsed="1"/>
-    <w:lsdException w:name="toc 1" w:semiHidden="1" w:uiPriority="39" w:unhideWhenUsed="1"/>
-    <w:lsdException w:name="toc 2" w:semiHidden="1" w:uiPriority="39" w:unhideWhenUsed="1"/>
-    <w:lsdException w:name="toc 3" w:semiHidden="1" w:uiPriority="39" w:unhideWhenUsed="1"/>
-    <w:lsdException w:name="toc 4" w:semiHidden="1" w:uiPriority="39" w:unhideWhenUsed="1"/>
-    <w:lsdException w:name="toc 5" w:semiHidden="1" w:uiPriority="39" w:unhideWhenUsed="1"/>
-    <w:lsdException w:name="toc 6" w:semiHidden="1" w:uiPriority="39" w:unhideWhenUsed="1"/>
-    <w:lsdException w:name="toc 7" w:semiHidden="1" w:uiPriority="39" w:unhideWhenUsed="1"/>
-    <w:lsdException w:name="toc 8" w:semiHidden="1" w:uiPriority="39" w:unhideWhenUsed="1"/>
-    <w:lsdException w:name="toc 9" w:semiHidden="1" w:uiPriority="39" w:unhideWhenUsed="1"/>
+    <w:lsdException w:name="toc 1" w:uiPriority="39" w:semiHidden="1" w:unhideWhenUsed="1"/>
+    <w:lsdException w:name="toc 2" w:uiPriority="39" w:semiHidden="1" w:unhideWhenUsed="1"/>
+    <w:lsdException w:name="toc 3" w:uiPriority="39" w:semiHidden="1" w:unhideWhenUsed="1"/>
+    <w:lsdException w:name="toc 4" w:uiPriority="39" w:semiHidden="1" w:unhideWhenUsed="1"/>
+    <w:lsdException w:name="toc 5" w:uiPriority="39" w:semiHidden="1" w:unhideWhenUsed="1"/>
+    <w:lsdException w:name="toc 6" w:uiPriority="39" w:semiHidden="1" w:unhideWhenUsed="1"/>
+    <w:lsdException w:name="toc 7" w:uiPriority="39" w:semiHidden="1" w:unhideWhenUsed="1"/>
+    <w:lsdException w:name="toc 8" w:uiPriority="39" w:semiHidden="1" w:unhideWhenUsed="1"/>
+    <w:lsdException w:name="toc 9" w:uiPriority="39" w:semiHidden="1" w:unhideWhenUsed="1"/>
     <w:lsdException w:name="Normal Indent" w:semiHidden="1" w:unhideWhenUsed="1"/>
     <w:lsdException w:name="footnote text" w:semiHidden="1" w:unhideWhenUsed="1"/>
     <w:lsdException w:name="annotation text" w:semiHidden="1" w:unhideWhenUsed="1"/>
     <w:lsdException w:name="header" w:semiHidden="1" w:unhideWhenUsed="1"/>
     <w:lsdException w:name="footer" w:semiHidden="1" w:unhideWhenUsed="1"/>
     <w:lsdException w:name="index heading" w:semiHidden="1" w:unhideWhenUsed="1"/>
-    <w:lsdException w:name="caption" w:semiHidden="1" w:uiPriority="35" w:unhideWhenUsed="1" w:qFormat="1"/>
+    <w:lsdException w:name="caption" w:uiPriority="35" w:semiHidden="1" w:unhideWhenUsed="1" w:qFormat="1"/>
     <w:lsdException w:name="table of figures" w:semiHidden="1" w:unhideWhenUsed="1"/>
     <w:lsdException w:name="envelope address" w:semiHidden="1" w:unhideWhenUsed="1"/>
     <w:lsdException w:name="envelope return" w:semiHidden="1" w:unhideWhenUsed="1"/>
@@ -224,7 +2224,7 @@
     <w:lsdException w:name="Title" w:uiPriority="10" w:qFormat="1"/>
     <w:lsdException w:name="Closing" w:semiHidden="1" w:unhideWhenUsed="1"/>
     <w:lsdException w:name="Signature" w:semiHidden="1" w:unhideWhenUsed="1"/>
-    <w:lsdException w:name="Default Paragraph Font" w:semiHidden="1" w:uiPriority="1" w:unhideWhenUsed="1"/>
+    <w:lsdException w:name="Default Paragraph Font" w:uiPriority="1" w:semiHidden="1" w:unhideWhenUsed="1"/>
     <w:lsdException w:name="Body Text" w:semiHidden="1" w:unhideWhenUsed="1"/>
     <w:lsdException w:name="Body Text Indent" w:semiHidden="1" w:unhideWhenUsed="1"/>
     <w:lsdException w:name="List Continue" w:semiHidden="1" w:unhideWhenUsed="1"/>
@@ -424,8 +2424,8 @@
     <w:lsdException w:name="Subtle Reference" w:uiPriority="31" w:qFormat="1"/>
     <w:lsdException w:name="Intense Reference" w:uiPriority="32" w:qFormat="1"/>
     <w:lsdException w:name="Book Title" w:uiPriority="33" w:qFormat="1"/>
-    <w:lsdException w:name="Bibliography" w:semiHidden="1" w:uiPriority="37" w:unhideWhenUsed="1"/>
-    <w:lsdException w:name="TOC Heading" w:semiHidden="1" w:uiPriority="39" w:unhideWhenUsed="1" w:qFormat="1"/>
+    <w:lsdException w:name="Bibliography" w:uiPriority="37" w:semiHidden="1" w:unhideWhenUsed="1"/>
+    <w:lsdException w:name="TOC Heading" w:uiPriority="39" w:semiHidden="1" w:unhideWhenUsed="1" w:qFormat="1"/>
     <w:lsdException w:name="Plain Table 1" w:uiPriority="41"/>
     <w:lsdException w:name="Plain Table 2" w:uiPriority="42"/>
     <w:lsdException w:name="Plain Table 3" w:uiPriority="43"/>
@@ -535,65 +2535,106 @@
     <w:lsdException w:name="Hashtag" w:semiHidden="1" w:unhideWhenUsed="1"/>
     <w:lsdException w:name="Unresolved Mention" w:semiHidden="1" w:unhideWhenUsed="1"/>
   </w:latentStyles>
-  <w:style w:type="paragraph" w:default="1" w:styleId="Normal">
+  <w:style w:type="paragraph" w:styleId="Normal" w:default="1">
     <w:name w:val="Normal"/>
     <w:qFormat/>
     <w:pPr>
-      <w:widowControl w:val="0"/>
+      <w:widowControl w:val="false"/>
+      <w:suppressAutoHyphens w:val="true"/>
+      <w:bidi w:val="0"/>
+      <w:spacing w:before="0" w:after="0"/>
+      <w:jc w:val="start"/>
     </w:pPr>
+    <w:rPr>
+      <w:rFonts w:ascii="Liberation Serif" w:hAnsi="Liberation Serif" w:eastAsia="NSimSun" w:cs="Arial"/>
+      <w:color w:val="auto"/>
+      <w:kern w:val="2"/>
+      <w:sz w:val="24"/>
+      <w:szCs w:val="24"/>
+      <w:lang w:val="de-DE" w:eastAsia="zh-CN" w:bidi="hi-IN"/>
+    </w:rPr>
   </w:style>
-  <w:style w:type="character" w:default="1" w:styleId="DefaultParagraphFont">
+  <w:style w:type="character" w:styleId="DefaultParagraphFont" w:default="1">
     <w:name w:val="Default Paragraph Font"/>
     <w:uiPriority w:val="1"/>
     <w:semiHidden/>
     <w:unhideWhenUsed/>
+    <w:qFormat/>
+    <w:rPr/>
   </w:style>
-  <w:style w:type="table" w:default="1" w:styleId="TableNormal">
-    <w:name w:val="Normal Table"/>
-    <w:uiPriority w:val="99"/>
-    <w:semiHidden/>
-    <w:unhideWhenUsed/>
-    <w:tblPr>
-      <w:tblInd w:w="0" w:type="dxa"/>
-      <w:tblCellMar>
-        <w:top w:w="0" w:type="dxa"/>
-        <w:left w:w="108" w:type="dxa"/>
-        <w:bottom w:w="0" w:type="dxa"/>
-        <w:right w:w="108" w:type="dxa"/>
-      </w:tblCellMar>
-    </w:tblPr>
+  <w:style w:type="character" w:styleId="Aufzhlungszeichen">
+    <w:name w:val="Aufzählungszeichen"/>
+    <w:qFormat/>
+    <w:rPr>
+      <w:rFonts w:ascii="OpenSymbol" w:hAnsi="OpenSymbol" w:eastAsia="OpenSymbol" w:cs="OpenSymbol"/>
+    </w:rPr>
   </w:style>
-  <w:style w:type="numbering" w:default="1" w:styleId="NoList">
-    <w:name w:val="No List"/>
-    <w:uiPriority w:val="99"/>
-    <w:semiHidden/>
-    <w:unhideWhenUsed/>
+  <w:style w:type="character" w:styleId="Nummerierungszeichen">
+    <w:name w:val="Nummerierungszeichen"/>
+    <w:qFormat/>
+    <w:rPr/>
   </w:style>
-  <w:style w:type="paragraph" w:customStyle="1" w:styleId="berschrift">
+  <w:style w:type="character" w:styleId="Internetverknpfung">
+    <w:name w:val="Internetverknüpfung"/>
+    <w:rPr>
+      <w:color w:val="000080"/>
+      <w:u w:val="single"/>
+      <w:lang w:val="zxx" w:eastAsia="zxx" w:bidi="zxx"/>
+    </w:rPr>
+  </w:style>
+  <w:style w:type="paragraph" w:styleId="Berschrift" w:customStyle="1">
     <w:name w:val="Überschrift"/>
     <w:basedOn w:val="Normal"/>
-    <w:next w:val="BodyText"/>
+    <w:next w:val="Textkrper"/>
     <w:qFormat/>
     <w:pPr>
-      <w:keepNext/>
+      <w:keepNext w:val="true"/>
       <w:spacing w:before="240" w:after="120"/>
     </w:pPr>
     <w:rPr>
-      <w:rFonts w:ascii="Liberation Sans" w:eastAsia="Microsoft YaHei" w:hAnsi="Liberation Sans"/>
+      <w:rFonts w:ascii="Liberation Sans" w:hAnsi="Liberation Sans" w:eastAsia="Microsoft YaHei"/>
       <w:sz w:val="28"/>
       <w:szCs w:val="28"/>
     </w:rPr>
   </w:style>
-  <w:style w:type="paragraph" w:styleId="BodyText">
+  <w:style w:type="paragraph" w:styleId="Textkrper">
     <w:name w:val="Body Text"/>
     <w:basedOn w:val="Normal"/>
     <w:pPr>
-      <w:spacing w:after="140" w:line="276" w:lineRule="auto"/>
+      <w:spacing w:lineRule="auto" w:line="276" w:before="0" w:after="140"/>
     </w:pPr>
+    <w:rPr/>
   </w:style>
-  <w:style w:type="paragraph" w:styleId="List">
+  <w:style w:type="paragraph" w:styleId="Aufzhlung">
     <w:name w:val="List"/>
-    <w:basedOn w:val="BodyText"/>
+    <w:basedOn w:val="Textkrper"/>
+    <w:pPr/>
+    <w:rPr/>
+  </w:style>
+  <w:style w:type="paragraph" w:styleId="Beschriftung">
+    <w:name w:val="Caption"/>
+    <w:basedOn w:val="Normal"/>
+    <w:qFormat/>
+    <w:pPr>
+      <w:suppressLineNumbers/>
+      <w:spacing w:before="120" w:after="120"/>
+    </w:pPr>
+    <w:rPr>
+      <w:rFonts w:cs="Arial"/>
+      <w:i/>
+      <w:iCs/>
+      <w:sz w:val="24"/>
+      <w:szCs w:val="24"/>
+    </w:rPr>
+  </w:style>
+  <w:style w:type="paragraph" w:styleId="Verzeichnis" w:customStyle="1">
+    <w:name w:val="Verzeichnis"/>
+    <w:basedOn w:val="Normal"/>
+    <w:qFormat/>
+    <w:pPr>
+      <w:suppressLineNumbers/>
+    </w:pPr>
+    <w:rPr/>
   </w:style>
   <w:style w:type="paragraph" w:styleId="Caption">
     <w:name w:val="caption"/>
@@ -608,16 +2649,26 @@
       <w:iCs/>
     </w:rPr>
   </w:style>
-  <w:style w:type="paragraph" w:customStyle="1" w:styleId="Verzeichnis">
-    <w:name w:val="Verzeichnis"/>
-    <w:basedOn w:val="Normal"/>
+  <w:style w:type="numbering" w:styleId="NoList" w:default="1">
+    <w:name w:val="No List"/>
+    <w:uiPriority w:val="99"/>
+    <w:semiHidden/>
+    <w:unhideWhenUsed/>
     <w:qFormat/>
-    <w:pPr>
-      <w:suppressLineNumbers/>
-    </w:pPr>
-    <w:rPr>
-      <w:lang/>
-    </w:rPr>
+  </w:style>
+  <w:style w:type="table" w:default="1" w:styleId="TableNormal">
+    <w:name w:val="Normal Table"/>
+    <w:uiPriority w:val="99"/>
+    <w:semiHidden/>
+    <w:unhideWhenUsed/>
+    <w:tblPr>
+      <w:tblCellMar>
+        <w:top w:w="0" w:type="dxa"/>
+        <w:left w:w="108" w:type="dxa"/>
+        <w:bottom w:w="0" w:type="dxa"/>
+        <w:right w:w="108" w:type="dxa"/>
+      </w:tblCellMar>
+    </w:tblPr>
   </w:style>
 </w:styles>
 </file>

</xml_diff>